<commit_message>
Trabalhando na aula de Matrizes Java
</commit_message>
<xml_diff>
--- a/Euripedes Simões de Paula/Java/09 - Matrizes e Vetores/Matrizes e Vetores.docx
+++ b/Euripedes Simões de Paula/Java/09 - Matrizes e Vetores/Matrizes e Vetores.docx
@@ -5412,7 +5412,6 @@
         <w:rPr>
           <w:rFonts w:ascii="Consolas" w:hAnsi="Consolas"/>
         </w:rPr>
-        <w:lastRenderedPageBreak/>
         <w:t>Na programação, podemos definir uma matriz como um array de arrays. Veja no código abaixo:</w:t>
       </w:r>
     </w:p>
@@ -5437,6 +5436,7 @@
           <w:sz w:val="20"/>
           <w:szCs w:val="20"/>
         </w:rPr>
+        <w:lastRenderedPageBreak/>
         <w:t xml:space="preserve">// </w:t>
       </w:r>
       <w:r>
@@ -7993,7 +7993,6 @@
           <w:kern w:val="0"/>
           <w:sz w:val="16"/>
           <w:szCs w:val="16"/>
-          <w:lang w:val="en-US"/>
         </w:rPr>
       </w:pPr>
       <w:r>
@@ -8003,7 +8002,6 @@
           <w:kern w:val="0"/>
           <w:sz w:val="16"/>
           <w:szCs w:val="16"/>
-          <w:lang w:val="en-US"/>
         </w:rPr>
         <w:t>for</w:t>
       </w:r>
@@ -8014,7 +8012,6 @@
           <w:kern w:val="0"/>
           <w:sz w:val="16"/>
           <w:szCs w:val="16"/>
-          <w:lang w:val="en-US"/>
         </w:rPr>
         <w:t xml:space="preserve"> (</w:t>
       </w:r>
@@ -8025,7 +8022,6 @@
           <w:kern w:val="0"/>
           <w:sz w:val="16"/>
           <w:szCs w:val="16"/>
-          <w:lang w:val="en-US"/>
         </w:rPr>
         <w:t>int</w:t>
       </w:r>
@@ -8036,7 +8032,6 @@
           <w:kern w:val="0"/>
           <w:sz w:val="16"/>
           <w:szCs w:val="16"/>
-          <w:lang w:val="en-US"/>
         </w:rPr>
         <w:t xml:space="preserve"> </w:t>
       </w:r>
@@ -8047,7 +8042,6 @@
           <w:kern w:val="0"/>
           <w:sz w:val="16"/>
           <w:szCs w:val="16"/>
-          <w:lang w:val="en-US"/>
         </w:rPr>
         <w:t>i</w:t>
       </w:r>
@@ -8058,7 +8052,6 @@
           <w:kern w:val="0"/>
           <w:sz w:val="16"/>
           <w:szCs w:val="16"/>
-          <w:lang w:val="en-US"/>
         </w:rPr>
         <w:t xml:space="preserve"> = </w:t>
       </w:r>
@@ -8069,7 +8062,6 @@
           <w:kern w:val="0"/>
           <w:sz w:val="16"/>
           <w:szCs w:val="16"/>
-          <w:lang w:val="en-US"/>
         </w:rPr>
         <w:t>0</w:t>
       </w:r>
@@ -8080,7 +8072,6 @@
           <w:kern w:val="0"/>
           <w:sz w:val="16"/>
           <w:szCs w:val="16"/>
-          <w:lang w:val="en-US"/>
         </w:rPr>
         <w:t xml:space="preserve">; </w:t>
       </w:r>
@@ -8091,7 +8082,6 @@
           <w:kern w:val="0"/>
           <w:sz w:val="16"/>
           <w:szCs w:val="16"/>
-          <w:lang w:val="en-US"/>
         </w:rPr>
         <w:t>i</w:t>
       </w:r>
@@ -8102,7 +8092,6 @@
           <w:kern w:val="0"/>
           <w:sz w:val="16"/>
           <w:szCs w:val="16"/>
-          <w:lang w:val="en-US"/>
         </w:rPr>
         <w:t xml:space="preserve"> &lt; </w:t>
       </w:r>
@@ -8113,7 +8102,6 @@
           <w:kern w:val="0"/>
           <w:sz w:val="16"/>
           <w:szCs w:val="16"/>
-          <w:lang w:val="en-US"/>
         </w:rPr>
         <w:t>matriz</w:t>
       </w:r>
@@ -8124,7 +8112,6 @@
           <w:kern w:val="0"/>
           <w:sz w:val="16"/>
           <w:szCs w:val="16"/>
-          <w:lang w:val="en-US"/>
         </w:rPr>
         <w:t>.</w:t>
       </w:r>
@@ -8135,7 +8122,6 @@
           <w:kern w:val="0"/>
           <w:sz w:val="16"/>
           <w:szCs w:val="16"/>
-          <w:lang w:val="en-US"/>
         </w:rPr>
         <w:t>length</w:t>
       </w:r>
@@ -8146,7 +8132,6 @@
           <w:kern w:val="0"/>
           <w:sz w:val="16"/>
           <w:szCs w:val="16"/>
-          <w:lang w:val="en-US"/>
         </w:rPr>
         <w:t xml:space="preserve">; </w:t>
       </w:r>
@@ -8157,7 +8142,6 @@
           <w:kern w:val="0"/>
           <w:sz w:val="16"/>
           <w:szCs w:val="16"/>
-          <w:lang w:val="en-US"/>
         </w:rPr>
         <w:t>i</w:t>
       </w:r>
@@ -8168,7 +8152,6 @@
           <w:kern w:val="0"/>
           <w:sz w:val="16"/>
           <w:szCs w:val="16"/>
-          <w:lang w:val="en-US"/>
         </w:rPr>
         <w:t>++) {</w:t>
       </w:r>
@@ -8184,17 +8167,15 @@
           <w:kern w:val="0"/>
           <w:sz w:val="16"/>
           <w:szCs w:val="16"/>
-          <w:lang w:val="en-US"/>
-        </w:rPr>
-      </w:pPr>
-      <w:r>
-        <w:rPr>
-          <w:rFonts w:ascii="Consolas" w:hAnsi="Consolas" w:cs="Consolas"/>
-          <w:color w:val="D8D8D8"/>
-          <w:kern w:val="0"/>
-          <w:sz w:val="16"/>
-          <w:szCs w:val="16"/>
-          <w:lang w:val="en-US"/>
+        </w:rPr>
+      </w:pPr>
+      <w:r>
+        <w:rPr>
+          <w:rFonts w:ascii="Consolas" w:hAnsi="Consolas" w:cs="Consolas"/>
+          <w:color w:val="D8D8D8"/>
+          <w:kern w:val="0"/>
+          <w:sz w:val="16"/>
+          <w:szCs w:val="16"/>
         </w:rPr>
         <w:tab/>
       </w:r>
@@ -8205,7 +8186,6 @@
           <w:kern w:val="0"/>
           <w:sz w:val="16"/>
           <w:szCs w:val="16"/>
-          <w:lang w:val="en-US"/>
         </w:rPr>
         <w:tab/>
       </w:r>
@@ -8216,7 +8196,6 @@
           <w:kern w:val="0"/>
           <w:sz w:val="16"/>
           <w:szCs w:val="16"/>
-          <w:lang w:val="en-US"/>
         </w:rPr>
         <w:tab/>
       </w:r>
@@ -8446,6 +8425,7 @@
           <w:kern w:val="0"/>
           <w:sz w:val="16"/>
           <w:szCs w:val="16"/>
+          <w:lang w:val="en-US"/>
         </w:rPr>
       </w:pPr>
       <w:r>
@@ -8867,37 +8847,14 @@
           <w:color w:val="92D050"/>
           <w:kern w:val="0"/>
         </w:rPr>
-        <w:t>matriz[0][</w:t>
-      </w:r>
-      <w:r>
-        <w:rPr>
-          <w:rFonts w:ascii="Consolas" w:hAnsi="Consolas" w:cs="Consolas"/>
-          <w:color w:val="92D050"/>
-          <w:kern w:val="0"/>
-        </w:rPr>
-        <w:t>1</w:t>
-      </w:r>
-      <w:r>
-        <w:rPr>
-          <w:rFonts w:ascii="Consolas" w:hAnsi="Consolas" w:cs="Consolas"/>
-          <w:color w:val="92D050"/>
-          <w:kern w:val="0"/>
-        </w:rPr>
-        <w:t xml:space="preserve">] </w:t>
-      </w:r>
-      <w:r>
-        <w:rPr>
-          <w:rFonts w:ascii="Consolas" w:hAnsi="Consolas" w:cs="Consolas"/>
-          <w:kern w:val="0"/>
-        </w:rPr>
-        <w:t xml:space="preserve">= </w:t>
-      </w:r>
-      <w:r>
-        <w:rPr>
-          <w:rFonts w:ascii="Consolas" w:hAnsi="Consolas" w:cs="Consolas"/>
-          <w:kern w:val="0"/>
-        </w:rPr>
-        <w:t>2</w:t>
+        <w:t xml:space="preserve">matriz[0][1] </w:t>
+      </w:r>
+      <w:r>
+        <w:rPr>
+          <w:rFonts w:ascii="Consolas" w:hAnsi="Consolas" w:cs="Consolas"/>
+          <w:kern w:val="0"/>
+        </w:rPr>
+        <w:t>= 2</w:t>
       </w:r>
     </w:p>
     <w:p>
@@ -8925,37 +8882,14 @@
           <w:color w:val="92D050"/>
           <w:kern w:val="0"/>
         </w:rPr>
-        <w:t>matriz[0][</w:t>
-      </w:r>
-      <w:r>
-        <w:rPr>
-          <w:rFonts w:ascii="Consolas" w:hAnsi="Consolas" w:cs="Consolas"/>
-          <w:color w:val="92D050"/>
-          <w:kern w:val="0"/>
-        </w:rPr>
-        <w:t>2</w:t>
-      </w:r>
-      <w:r>
-        <w:rPr>
-          <w:rFonts w:ascii="Consolas" w:hAnsi="Consolas" w:cs="Consolas"/>
-          <w:color w:val="92D050"/>
-          <w:kern w:val="0"/>
-        </w:rPr>
-        <w:t xml:space="preserve">] </w:t>
-      </w:r>
-      <w:r>
-        <w:rPr>
-          <w:rFonts w:ascii="Consolas" w:hAnsi="Consolas" w:cs="Consolas"/>
-          <w:kern w:val="0"/>
-        </w:rPr>
-        <w:t xml:space="preserve">= </w:t>
-      </w:r>
-      <w:r>
-        <w:rPr>
-          <w:rFonts w:ascii="Consolas" w:hAnsi="Consolas" w:cs="Consolas"/>
-          <w:kern w:val="0"/>
-        </w:rPr>
-        <w:t>3</w:t>
+        <w:t xml:space="preserve">matriz[0][2] </w:t>
+      </w:r>
+      <w:r>
+        <w:rPr>
+          <w:rFonts w:ascii="Consolas" w:hAnsi="Consolas" w:cs="Consolas"/>
+          <w:kern w:val="0"/>
+        </w:rPr>
+        <w:t>= 3</w:t>
       </w:r>
     </w:p>
     <w:p>
@@ -9168,37 +9102,14 @@
           <w:color w:val="92D050"/>
           <w:kern w:val="0"/>
         </w:rPr>
-        <w:t>matriz[</w:t>
-      </w:r>
-      <w:r>
-        <w:rPr>
-          <w:rFonts w:ascii="Consolas" w:hAnsi="Consolas" w:cs="Consolas"/>
-          <w:color w:val="92D050"/>
-          <w:kern w:val="0"/>
-        </w:rPr>
-        <w:t>1</w:t>
-      </w:r>
-      <w:r>
-        <w:rPr>
-          <w:rFonts w:ascii="Consolas" w:hAnsi="Consolas" w:cs="Consolas"/>
-          <w:color w:val="92D050"/>
-          <w:kern w:val="0"/>
-        </w:rPr>
-        <w:t xml:space="preserve">][0] </w:t>
-      </w:r>
-      <w:r>
-        <w:rPr>
-          <w:rFonts w:ascii="Consolas" w:hAnsi="Consolas" w:cs="Consolas"/>
-          <w:kern w:val="0"/>
-        </w:rPr>
-        <w:t xml:space="preserve">= </w:t>
-      </w:r>
-      <w:r>
-        <w:rPr>
-          <w:rFonts w:ascii="Consolas" w:hAnsi="Consolas" w:cs="Consolas"/>
-          <w:kern w:val="0"/>
-        </w:rPr>
-        <w:t>4</w:t>
+        <w:t xml:space="preserve">matriz[1][0] </w:t>
+      </w:r>
+      <w:r>
+        <w:rPr>
+          <w:rFonts w:ascii="Consolas" w:hAnsi="Consolas" w:cs="Consolas"/>
+          <w:kern w:val="0"/>
+        </w:rPr>
+        <w:t>= 4</w:t>
       </w:r>
     </w:p>
     <w:p>
@@ -9226,7 +9137,29 @@
           <w:color w:val="92D050"/>
           <w:kern w:val="0"/>
         </w:rPr>
-        <w:t>matriz[</w:t>
+        <w:t xml:space="preserve">matriz[1][1] </w:t>
+      </w:r>
+      <w:r>
+        <w:rPr>
+          <w:rFonts w:ascii="Consolas" w:hAnsi="Consolas" w:cs="Consolas"/>
+          <w:kern w:val="0"/>
+        </w:rPr>
+        <w:t>= 5</w:t>
+      </w:r>
+    </w:p>
+    <w:p>
+      <w:pPr>
+        <w:jc w:val="center"/>
+        <w:rPr>
+          <w:rFonts w:ascii="Consolas" w:hAnsi="Consolas"/>
+        </w:rPr>
+      </w:pPr>
+      <w:r>
+        <w:rPr>
+          <w:rFonts w:ascii="Consolas" w:hAnsi="Consolas" w:cs="Consolas"/>
+          <w:kern w:val="0"/>
+        </w:rPr>
+        <w:t xml:space="preserve">i: 1, j: 2 =&gt; </w:t>
       </w:r>
       <w:r>
         <w:rPr>
@@ -9234,139 +9167,39 @@
           <w:color w:val="92D050"/>
           <w:kern w:val="0"/>
         </w:rPr>
-        <w:t>1</w:t>
-      </w:r>
-      <w:r>
-        <w:rPr>
-          <w:rFonts w:ascii="Consolas" w:hAnsi="Consolas" w:cs="Consolas"/>
+        <w:t>matriz[1][2]</w:t>
+      </w:r>
+      <w:r>
+        <w:rPr>
+          <w:rFonts w:ascii="Consolas" w:hAnsi="Consolas" w:cs="Consolas"/>
+          <w:kern w:val="0"/>
+        </w:rPr>
+        <w:t xml:space="preserve"> = 6</w:t>
+      </w:r>
+    </w:p>
+    <w:p>
+      <w:pPr>
+        <w:ind w:firstLine="567"/>
+        <w:rPr>
+          <w:rFonts w:ascii="Consolas" w:hAnsi="Consolas"/>
+        </w:rPr>
+      </w:pPr>
+      <w:r>
+        <w:rPr>
+          <w:rFonts w:ascii="Consolas" w:hAnsi="Consolas"/>
+        </w:rPr>
+        <w:t xml:space="preserve">Onde </w:t>
+      </w:r>
+      <w:r>
+        <w:rPr>
+          <w:rFonts w:ascii="Consolas" w:hAnsi="Consolas"/>
+        </w:rPr>
+        <w:t xml:space="preserve">o programa executa as mesmas operações, mas o valor de </w:t>
+      </w:r>
+      <w:r>
+        <w:rPr>
+          <w:rFonts w:ascii="Consolas" w:hAnsi="Consolas"/>
           <w:color w:val="92D050"/>
-          <w:kern w:val="0"/>
-        </w:rPr>
-        <w:t>][</w:t>
-      </w:r>
-      <w:r>
-        <w:rPr>
-          <w:rFonts w:ascii="Consolas" w:hAnsi="Consolas" w:cs="Consolas"/>
-          <w:color w:val="92D050"/>
-          <w:kern w:val="0"/>
-        </w:rPr>
-        <w:t>1</w:t>
-      </w:r>
-      <w:r>
-        <w:rPr>
-          <w:rFonts w:ascii="Consolas" w:hAnsi="Consolas" w:cs="Consolas"/>
-          <w:color w:val="92D050"/>
-          <w:kern w:val="0"/>
-        </w:rPr>
-        <w:t xml:space="preserve">] </w:t>
-      </w:r>
-      <w:r>
-        <w:rPr>
-          <w:rFonts w:ascii="Consolas" w:hAnsi="Consolas" w:cs="Consolas"/>
-          <w:kern w:val="0"/>
-        </w:rPr>
-        <w:t xml:space="preserve">= </w:t>
-      </w:r>
-      <w:r>
-        <w:rPr>
-          <w:rFonts w:ascii="Consolas" w:hAnsi="Consolas" w:cs="Consolas"/>
-          <w:kern w:val="0"/>
-        </w:rPr>
-        <w:t>5</w:t>
-      </w:r>
-    </w:p>
-    <w:p>
-      <w:pPr>
-        <w:jc w:val="center"/>
-        <w:rPr>
-          <w:rFonts w:ascii="Consolas" w:hAnsi="Consolas"/>
-        </w:rPr>
-      </w:pPr>
-      <w:r>
-        <w:rPr>
-          <w:rFonts w:ascii="Consolas" w:hAnsi="Consolas" w:cs="Consolas"/>
-          <w:kern w:val="0"/>
-        </w:rPr>
-        <w:t xml:space="preserve">i: 1, j: 2 =&gt; </w:t>
-      </w:r>
-      <w:r>
-        <w:rPr>
-          <w:rFonts w:ascii="Consolas" w:hAnsi="Consolas" w:cs="Consolas"/>
-          <w:color w:val="92D050"/>
-          <w:kern w:val="0"/>
-        </w:rPr>
-        <w:t>matriz[</w:t>
-      </w:r>
-      <w:r>
-        <w:rPr>
-          <w:rFonts w:ascii="Consolas" w:hAnsi="Consolas" w:cs="Consolas"/>
-          <w:color w:val="92D050"/>
-          <w:kern w:val="0"/>
-        </w:rPr>
-        <w:t>1</w:t>
-      </w:r>
-      <w:r>
-        <w:rPr>
-          <w:rFonts w:ascii="Consolas" w:hAnsi="Consolas" w:cs="Consolas"/>
-          <w:color w:val="92D050"/>
-          <w:kern w:val="0"/>
-        </w:rPr>
-        <w:t>][</w:t>
-      </w:r>
-      <w:r>
-        <w:rPr>
-          <w:rFonts w:ascii="Consolas" w:hAnsi="Consolas" w:cs="Consolas"/>
-          <w:color w:val="92D050"/>
-          <w:kern w:val="0"/>
-        </w:rPr>
-        <w:t>2</w:t>
-      </w:r>
-      <w:r>
-        <w:rPr>
-          <w:rFonts w:ascii="Consolas" w:hAnsi="Consolas" w:cs="Consolas"/>
-          <w:color w:val="92D050"/>
-          <w:kern w:val="0"/>
-        </w:rPr>
-        <w:t>]</w:t>
-      </w:r>
-      <w:r>
-        <w:rPr>
-          <w:rFonts w:ascii="Consolas" w:hAnsi="Consolas" w:cs="Consolas"/>
-          <w:kern w:val="0"/>
-        </w:rPr>
-        <w:t xml:space="preserve"> = </w:t>
-      </w:r>
-      <w:r>
-        <w:rPr>
-          <w:rFonts w:ascii="Consolas" w:hAnsi="Consolas" w:cs="Consolas"/>
-          <w:kern w:val="0"/>
-        </w:rPr>
-        <w:t>6</w:t>
-      </w:r>
-    </w:p>
-    <w:p>
-      <w:pPr>
-        <w:ind w:left="1134"/>
-        <w:rPr>
-          <w:rFonts w:ascii="Consolas" w:hAnsi="Consolas"/>
-        </w:rPr>
-      </w:pPr>
-      <w:r>
-        <w:rPr>
-          <w:rFonts w:ascii="Consolas" w:hAnsi="Consolas"/>
-        </w:rPr>
-        <w:t xml:space="preserve">Onde </w:t>
-      </w:r>
-      <w:r>
-        <w:rPr>
-          <w:rFonts w:ascii="Consolas" w:hAnsi="Consolas"/>
-        </w:rPr>
-        <w:t xml:space="preserve">o programa executa as mesmas operações, mas o valor de </w:t>
-      </w:r>
-      <w:r>
-        <w:rPr>
-          <w:rFonts w:ascii="Consolas" w:hAnsi="Consolas"/>
-          <w:color w:val="92D050"/>
         </w:rPr>
         <w:t>i</w:t>
       </w:r>
@@ -9384,6 +9217,12 @@
           <w:rFonts w:ascii="Consolas" w:hAnsi="Consolas"/>
         </w:rPr>
       </w:pPr>
+      <w:r>
+        <w:rPr>
+          <w:rFonts w:ascii="Consolas" w:hAnsi="Consolas"/>
+        </w:rPr>
+        <w:t>Tudo bem que pode não ser fácil entender, porque existe um jogo de lógica envolvido, e para entender o que foi criado, exige paciência.</w:t>
+      </w:r>
     </w:p>
     <w:p>
       <w:pPr>
@@ -9392,11 +9231,25 @@
           <w:rFonts w:ascii="Consolas" w:hAnsi="Consolas"/>
         </w:rPr>
       </w:pPr>
-      <w:r>
-        <w:rPr>
-          <w:rFonts w:ascii="Consolas" w:hAnsi="Consolas"/>
-        </w:rPr>
-        <w:t>Na matemática, uma matriz é uma tabela retangular de números, símbolos ou expressões, organizada em linhas e colunas.</w:t>
+    </w:p>
+    <w:p>
+      <w:pPr>
+        <w:ind w:firstLine="567"/>
+        <w:rPr>
+          <w:rFonts w:ascii="Consolas" w:hAnsi="Consolas"/>
+        </w:rPr>
+      </w:pPr>
+      <w:r>
+        <w:rPr>
+          <w:rFonts w:ascii="Consolas" w:hAnsi="Consolas"/>
+        </w:rPr>
+        <w:t>Agora falando sobre</w:t>
+      </w:r>
+      <w:r>
+        <w:rPr>
+          <w:rFonts w:ascii="Consolas" w:hAnsi="Consolas"/>
+        </w:rPr>
+        <w:t xml:space="preserve"> matemática, uma matriz é uma tabela retangular de números, símbolos ou expressões, organizada em linhas e colunas.</w:t>
       </w:r>
       <w:r>
         <w:rPr>
@@ -9679,6 +9532,7 @@
           <w:rFonts w:ascii="Consolas" w:hAnsi="Consolas"/>
           <w:color w:val="92D050"/>
         </w:rPr>
+        <w:lastRenderedPageBreak/>
         <w:t>A</w:t>
       </w:r>
       <w:r>
@@ -9956,6 +9810,2998 @@
           <w:rFonts w:ascii="Consolas" w:hAnsi="Consolas"/>
         </w:rPr>
       </w:pPr>
+      <w:r>
+        <w:rPr>
+          <w:rFonts w:ascii="Consolas" w:hAnsi="Consolas"/>
+        </w:rPr>
+        <w:t>Vamos entender na prática como podemos passar esses conceitos para o programa?</w:t>
+      </w:r>
+    </w:p>
+    <w:p>
+      <w:pPr>
+        <w:autoSpaceDE w:val="0"/>
+        <w:autoSpaceDN w:val="0"/>
+        <w:adjustRightInd w:val="0"/>
+        <w:spacing w:after="0" w:line="240" w:lineRule="auto"/>
+        <w:rPr>
+          <w:rFonts w:ascii="Consolas" w:hAnsi="Consolas" w:cs="Consolas"/>
+          <w:kern w:val="0"/>
+          <w:sz w:val="16"/>
+          <w:szCs w:val="16"/>
+        </w:rPr>
+      </w:pPr>
+    </w:p>
+    <w:p>
+      <w:pPr>
+        <w:autoSpaceDE w:val="0"/>
+        <w:autoSpaceDN w:val="0"/>
+        <w:adjustRightInd w:val="0"/>
+        <w:spacing w:after="0" w:line="240" w:lineRule="auto"/>
+        <w:rPr>
+          <w:rFonts w:ascii="Consolas" w:hAnsi="Consolas" w:cs="Consolas"/>
+          <w:kern w:val="0"/>
+          <w:sz w:val="16"/>
+          <w:szCs w:val="16"/>
+        </w:rPr>
+      </w:pPr>
+      <w:r>
+        <w:rPr>
+          <w:rFonts w:ascii="Consolas" w:hAnsi="Consolas" w:cs="Consolas"/>
+          <w:color w:val="D8D8D8"/>
+          <w:kern w:val="0"/>
+          <w:sz w:val="16"/>
+          <w:szCs w:val="16"/>
+        </w:rPr>
+        <w:tab/>
+      </w:r>
+      <w:r>
+        <w:rPr>
+          <w:rFonts w:ascii="Consolas" w:hAnsi="Consolas" w:cs="Consolas"/>
+          <w:color w:val="D8D8D8"/>
+          <w:kern w:val="0"/>
+          <w:sz w:val="16"/>
+          <w:szCs w:val="16"/>
+        </w:rPr>
+        <w:tab/>
+      </w:r>
+      <w:r>
+        <w:rPr>
+          <w:rFonts w:ascii="Consolas" w:hAnsi="Consolas" w:cs="Consolas"/>
+          <w:color w:val="8DCBE2"/>
+          <w:kern w:val="0"/>
+          <w:sz w:val="16"/>
+          <w:szCs w:val="16"/>
+        </w:rPr>
+        <w:t>int</w:t>
+      </w:r>
+      <w:r>
+        <w:rPr>
+          <w:rFonts w:ascii="Consolas" w:hAnsi="Consolas" w:cs="Consolas"/>
+          <w:color w:val="D8D8D8"/>
+          <w:kern w:val="0"/>
+          <w:sz w:val="16"/>
+          <w:szCs w:val="16"/>
+        </w:rPr>
+        <w:t xml:space="preserve">[] </w:t>
+      </w:r>
+      <w:r>
+        <w:rPr>
+          <w:rFonts w:ascii="Consolas" w:hAnsi="Consolas" w:cs="Consolas"/>
+          <w:color w:val="BED6FF"/>
+          <w:kern w:val="0"/>
+          <w:sz w:val="16"/>
+          <w:szCs w:val="16"/>
+        </w:rPr>
+        <w:t>vetorA</w:t>
+      </w:r>
+      <w:r>
+        <w:rPr>
+          <w:rFonts w:ascii="Consolas" w:hAnsi="Consolas" w:cs="Consolas"/>
+          <w:color w:val="D8D8D8"/>
+          <w:kern w:val="0"/>
+          <w:sz w:val="16"/>
+          <w:szCs w:val="16"/>
+        </w:rPr>
+        <w:t xml:space="preserve"> = {</w:t>
+      </w:r>
+      <w:r>
+        <w:rPr>
+          <w:rFonts w:ascii="Consolas" w:hAnsi="Consolas" w:cs="Consolas"/>
+          <w:color w:val="7FB347"/>
+          <w:kern w:val="0"/>
+          <w:sz w:val="16"/>
+          <w:szCs w:val="16"/>
+        </w:rPr>
+        <w:t>1</w:t>
+      </w:r>
+      <w:r>
+        <w:rPr>
+          <w:rFonts w:ascii="Consolas" w:hAnsi="Consolas" w:cs="Consolas"/>
+          <w:color w:val="D8D8D8"/>
+          <w:kern w:val="0"/>
+          <w:sz w:val="16"/>
+          <w:szCs w:val="16"/>
+        </w:rPr>
+        <w:t xml:space="preserve">, </w:t>
+      </w:r>
+      <w:r>
+        <w:rPr>
+          <w:rFonts w:ascii="Consolas" w:hAnsi="Consolas" w:cs="Consolas"/>
+          <w:color w:val="7FB347"/>
+          <w:kern w:val="0"/>
+          <w:sz w:val="16"/>
+          <w:szCs w:val="16"/>
+        </w:rPr>
+        <w:t>2</w:t>
+      </w:r>
+      <w:r>
+        <w:rPr>
+          <w:rFonts w:ascii="Consolas" w:hAnsi="Consolas" w:cs="Consolas"/>
+          <w:color w:val="D8D8D8"/>
+          <w:kern w:val="0"/>
+          <w:sz w:val="16"/>
+          <w:szCs w:val="16"/>
+        </w:rPr>
+        <w:t xml:space="preserve">, </w:t>
+      </w:r>
+      <w:r>
+        <w:rPr>
+          <w:rFonts w:ascii="Consolas" w:hAnsi="Consolas" w:cs="Consolas"/>
+          <w:color w:val="7FB347"/>
+          <w:kern w:val="0"/>
+          <w:sz w:val="16"/>
+          <w:szCs w:val="16"/>
+        </w:rPr>
+        <w:t>3</w:t>
+      </w:r>
+      <w:r>
+        <w:rPr>
+          <w:rFonts w:ascii="Consolas" w:hAnsi="Consolas" w:cs="Consolas"/>
+          <w:color w:val="D8D8D8"/>
+          <w:kern w:val="0"/>
+          <w:sz w:val="16"/>
+          <w:szCs w:val="16"/>
+        </w:rPr>
+        <w:t>};</w:t>
+      </w:r>
+    </w:p>
+    <w:p>
+      <w:pPr>
+        <w:autoSpaceDE w:val="0"/>
+        <w:autoSpaceDN w:val="0"/>
+        <w:adjustRightInd w:val="0"/>
+        <w:spacing w:after="0" w:line="240" w:lineRule="auto"/>
+        <w:rPr>
+          <w:rFonts w:ascii="Consolas" w:hAnsi="Consolas" w:cs="Consolas"/>
+          <w:kern w:val="0"/>
+          <w:sz w:val="16"/>
+          <w:szCs w:val="16"/>
+          <w:lang w:val="en-US"/>
+        </w:rPr>
+      </w:pPr>
+      <w:r>
+        <w:rPr>
+          <w:rFonts w:ascii="Consolas" w:hAnsi="Consolas" w:cs="Consolas"/>
+          <w:color w:val="D8D8D8"/>
+          <w:kern w:val="0"/>
+          <w:sz w:val="16"/>
+          <w:szCs w:val="16"/>
+        </w:rPr>
+        <w:tab/>
+      </w:r>
+      <w:r>
+        <w:rPr>
+          <w:rFonts w:ascii="Consolas" w:hAnsi="Consolas" w:cs="Consolas"/>
+          <w:color w:val="D8D8D8"/>
+          <w:kern w:val="0"/>
+          <w:sz w:val="16"/>
+          <w:szCs w:val="16"/>
+        </w:rPr>
+        <w:tab/>
+      </w:r>
+      <w:r>
+        <w:rPr>
+          <w:rFonts w:ascii="Consolas" w:hAnsi="Consolas" w:cs="Consolas"/>
+          <w:color w:val="8DCBE2"/>
+          <w:kern w:val="0"/>
+          <w:sz w:val="16"/>
+          <w:szCs w:val="16"/>
+          <w:lang w:val="en-US"/>
+        </w:rPr>
+        <w:t>int</w:t>
+      </w:r>
+      <w:r>
+        <w:rPr>
+          <w:rFonts w:ascii="Consolas" w:hAnsi="Consolas" w:cs="Consolas"/>
+          <w:color w:val="D8D8D8"/>
+          <w:kern w:val="0"/>
+          <w:sz w:val="16"/>
+          <w:szCs w:val="16"/>
+          <w:lang w:val="en-US"/>
+        </w:rPr>
+        <w:t xml:space="preserve">[] </w:t>
+      </w:r>
+      <w:r>
+        <w:rPr>
+          <w:rFonts w:ascii="Consolas" w:hAnsi="Consolas" w:cs="Consolas"/>
+          <w:color w:val="BED6FF"/>
+          <w:kern w:val="0"/>
+          <w:sz w:val="16"/>
+          <w:szCs w:val="16"/>
+          <w:lang w:val="en-US"/>
+        </w:rPr>
+        <w:t>vetorB</w:t>
+      </w:r>
+      <w:r>
+        <w:rPr>
+          <w:rFonts w:ascii="Consolas" w:hAnsi="Consolas" w:cs="Consolas"/>
+          <w:color w:val="D8D8D8"/>
+          <w:kern w:val="0"/>
+          <w:sz w:val="16"/>
+          <w:szCs w:val="16"/>
+          <w:lang w:val="en-US"/>
+        </w:rPr>
+        <w:t xml:space="preserve"> = {</w:t>
+      </w:r>
+      <w:r>
+        <w:rPr>
+          <w:rFonts w:ascii="Consolas" w:hAnsi="Consolas" w:cs="Consolas"/>
+          <w:color w:val="7FB347"/>
+          <w:kern w:val="0"/>
+          <w:sz w:val="16"/>
+          <w:szCs w:val="16"/>
+          <w:lang w:val="en-US"/>
+        </w:rPr>
+        <w:t>4</w:t>
+      </w:r>
+      <w:r>
+        <w:rPr>
+          <w:rFonts w:ascii="Consolas" w:hAnsi="Consolas" w:cs="Consolas"/>
+          <w:color w:val="D8D8D8"/>
+          <w:kern w:val="0"/>
+          <w:sz w:val="16"/>
+          <w:szCs w:val="16"/>
+          <w:lang w:val="en-US"/>
+        </w:rPr>
+        <w:t xml:space="preserve">, </w:t>
+      </w:r>
+      <w:r>
+        <w:rPr>
+          <w:rFonts w:ascii="Consolas" w:hAnsi="Consolas" w:cs="Consolas"/>
+          <w:color w:val="7FB347"/>
+          <w:kern w:val="0"/>
+          <w:sz w:val="16"/>
+          <w:szCs w:val="16"/>
+          <w:lang w:val="en-US"/>
+        </w:rPr>
+        <w:t>5</w:t>
+      </w:r>
+      <w:r>
+        <w:rPr>
+          <w:rFonts w:ascii="Consolas" w:hAnsi="Consolas" w:cs="Consolas"/>
+          <w:color w:val="D8D8D8"/>
+          <w:kern w:val="0"/>
+          <w:sz w:val="16"/>
+          <w:szCs w:val="16"/>
+          <w:lang w:val="en-US"/>
+        </w:rPr>
+        <w:t xml:space="preserve">, </w:t>
+      </w:r>
+      <w:r>
+        <w:rPr>
+          <w:rFonts w:ascii="Consolas" w:hAnsi="Consolas" w:cs="Consolas"/>
+          <w:color w:val="7FB347"/>
+          <w:kern w:val="0"/>
+          <w:sz w:val="16"/>
+          <w:szCs w:val="16"/>
+          <w:lang w:val="en-US"/>
+        </w:rPr>
+        <w:t>6</w:t>
+      </w:r>
+      <w:r>
+        <w:rPr>
+          <w:rFonts w:ascii="Consolas" w:hAnsi="Consolas" w:cs="Consolas"/>
+          <w:color w:val="D8D8D8"/>
+          <w:kern w:val="0"/>
+          <w:sz w:val="16"/>
+          <w:szCs w:val="16"/>
+          <w:lang w:val="en-US"/>
+        </w:rPr>
+        <w:t>};</w:t>
+      </w:r>
+    </w:p>
+    <w:p>
+      <w:pPr>
+        <w:autoSpaceDE w:val="0"/>
+        <w:autoSpaceDN w:val="0"/>
+        <w:adjustRightInd w:val="0"/>
+        <w:spacing w:after="0" w:line="240" w:lineRule="auto"/>
+        <w:rPr>
+          <w:rFonts w:ascii="Consolas" w:hAnsi="Consolas" w:cs="Consolas"/>
+          <w:kern w:val="0"/>
+          <w:sz w:val="16"/>
+          <w:szCs w:val="16"/>
+          <w:lang w:val="en-US"/>
+        </w:rPr>
+      </w:pPr>
+      <w:r>
+        <w:rPr>
+          <w:rFonts w:ascii="Consolas" w:hAnsi="Consolas" w:cs="Consolas"/>
+          <w:color w:val="D8D8D8"/>
+          <w:kern w:val="0"/>
+          <w:sz w:val="16"/>
+          <w:szCs w:val="16"/>
+          <w:lang w:val="en-US"/>
+        </w:rPr>
+        <w:tab/>
+      </w:r>
+      <w:r>
+        <w:rPr>
+          <w:rFonts w:ascii="Consolas" w:hAnsi="Consolas" w:cs="Consolas"/>
+          <w:color w:val="D8D8D8"/>
+          <w:kern w:val="0"/>
+          <w:sz w:val="16"/>
+          <w:szCs w:val="16"/>
+          <w:lang w:val="en-US"/>
+        </w:rPr>
+        <w:tab/>
+      </w:r>
+      <w:r>
+        <w:rPr>
+          <w:rFonts w:ascii="Consolas" w:hAnsi="Consolas" w:cs="Consolas"/>
+          <w:color w:val="8DCBE2"/>
+          <w:kern w:val="0"/>
+          <w:sz w:val="16"/>
+          <w:szCs w:val="16"/>
+          <w:lang w:val="en-US"/>
+        </w:rPr>
+        <w:t>int</w:t>
+      </w:r>
+      <w:r>
+        <w:rPr>
+          <w:rFonts w:ascii="Consolas" w:hAnsi="Consolas" w:cs="Consolas"/>
+          <w:color w:val="D8D8D8"/>
+          <w:kern w:val="0"/>
+          <w:sz w:val="16"/>
+          <w:szCs w:val="16"/>
+          <w:lang w:val="en-US"/>
+        </w:rPr>
+        <w:t xml:space="preserve">[] </w:t>
+      </w:r>
+      <w:r>
+        <w:rPr>
+          <w:rFonts w:ascii="Consolas" w:hAnsi="Consolas" w:cs="Consolas"/>
+          <w:color w:val="BED6FF"/>
+          <w:kern w:val="0"/>
+          <w:sz w:val="16"/>
+          <w:szCs w:val="16"/>
+          <w:lang w:val="en-US"/>
+        </w:rPr>
+        <w:t>vetorC</w:t>
+      </w:r>
+      <w:r>
+        <w:rPr>
+          <w:rFonts w:ascii="Consolas" w:hAnsi="Consolas" w:cs="Consolas"/>
+          <w:color w:val="D8D8D8"/>
+          <w:kern w:val="0"/>
+          <w:sz w:val="16"/>
+          <w:szCs w:val="16"/>
+          <w:lang w:val="en-US"/>
+        </w:rPr>
+        <w:t xml:space="preserve"> = </w:t>
+      </w:r>
+      <w:r>
+        <w:rPr>
+          <w:rFonts w:ascii="Consolas" w:hAnsi="Consolas" w:cs="Consolas"/>
+          <w:color w:val="8DCBE2"/>
+          <w:kern w:val="0"/>
+          <w:sz w:val="16"/>
+          <w:szCs w:val="16"/>
+          <w:lang w:val="en-US"/>
+        </w:rPr>
+        <w:t>new</w:t>
+      </w:r>
+      <w:r>
+        <w:rPr>
+          <w:rFonts w:ascii="Consolas" w:hAnsi="Consolas" w:cs="Consolas"/>
+          <w:color w:val="D8D8D8"/>
+          <w:kern w:val="0"/>
+          <w:sz w:val="16"/>
+          <w:szCs w:val="16"/>
+          <w:lang w:val="en-US"/>
+        </w:rPr>
+        <w:t xml:space="preserve"> </w:t>
+      </w:r>
+      <w:r>
+        <w:rPr>
+          <w:rFonts w:ascii="Consolas" w:hAnsi="Consolas" w:cs="Consolas"/>
+          <w:color w:val="8DCBE2"/>
+          <w:kern w:val="0"/>
+          <w:sz w:val="16"/>
+          <w:szCs w:val="16"/>
+          <w:lang w:val="en-US"/>
+        </w:rPr>
+        <w:t>int</w:t>
+      </w:r>
+      <w:r>
+        <w:rPr>
+          <w:rFonts w:ascii="Consolas" w:hAnsi="Consolas" w:cs="Consolas"/>
+          <w:color w:val="D8D8D8"/>
+          <w:kern w:val="0"/>
+          <w:sz w:val="16"/>
+          <w:szCs w:val="16"/>
+          <w:lang w:val="en-US"/>
+        </w:rPr>
+        <w:t>[</w:t>
+      </w:r>
+      <w:r>
+        <w:rPr>
+          <w:rFonts w:ascii="Consolas" w:hAnsi="Consolas" w:cs="Consolas"/>
+          <w:color w:val="7FB347"/>
+          <w:kern w:val="0"/>
+          <w:sz w:val="16"/>
+          <w:szCs w:val="16"/>
+          <w:lang w:val="en-US"/>
+        </w:rPr>
+        <w:t>3</w:t>
+      </w:r>
+      <w:r>
+        <w:rPr>
+          <w:rFonts w:ascii="Consolas" w:hAnsi="Consolas" w:cs="Consolas"/>
+          <w:color w:val="D8D8D8"/>
+          <w:kern w:val="0"/>
+          <w:sz w:val="16"/>
+          <w:szCs w:val="16"/>
+          <w:lang w:val="en-US"/>
+        </w:rPr>
+        <w:t>];</w:t>
+      </w:r>
+    </w:p>
+    <w:p>
+      <w:pPr>
+        <w:autoSpaceDE w:val="0"/>
+        <w:autoSpaceDN w:val="0"/>
+        <w:adjustRightInd w:val="0"/>
+        <w:spacing w:after="0" w:line="240" w:lineRule="auto"/>
+        <w:rPr>
+          <w:rFonts w:ascii="Consolas" w:hAnsi="Consolas" w:cs="Consolas"/>
+          <w:kern w:val="0"/>
+          <w:sz w:val="16"/>
+          <w:szCs w:val="16"/>
+          <w:lang w:val="en-US"/>
+        </w:rPr>
+      </w:pPr>
+    </w:p>
+    <w:p>
+      <w:pPr>
+        <w:autoSpaceDE w:val="0"/>
+        <w:autoSpaceDN w:val="0"/>
+        <w:adjustRightInd w:val="0"/>
+        <w:spacing w:after="0" w:line="240" w:lineRule="auto"/>
+        <w:rPr>
+          <w:rFonts w:ascii="Consolas" w:hAnsi="Consolas" w:cs="Consolas"/>
+          <w:kern w:val="0"/>
+          <w:sz w:val="16"/>
+          <w:szCs w:val="16"/>
+        </w:rPr>
+      </w:pPr>
+      <w:r>
+        <w:rPr>
+          <w:rFonts w:ascii="Consolas" w:hAnsi="Consolas" w:cs="Consolas"/>
+          <w:color w:val="D8D8D8"/>
+          <w:kern w:val="0"/>
+          <w:sz w:val="16"/>
+          <w:szCs w:val="16"/>
+          <w:lang w:val="en-US"/>
+        </w:rPr>
+        <w:tab/>
+      </w:r>
+      <w:r>
+        <w:rPr>
+          <w:rFonts w:ascii="Consolas" w:hAnsi="Consolas" w:cs="Consolas"/>
+          <w:color w:val="D8D8D8"/>
+          <w:kern w:val="0"/>
+          <w:sz w:val="16"/>
+          <w:szCs w:val="16"/>
+          <w:lang w:val="en-US"/>
+        </w:rPr>
+        <w:tab/>
+      </w:r>
+      <w:r>
+        <w:rPr>
+          <w:rFonts w:ascii="Consolas" w:hAnsi="Consolas" w:cs="Consolas"/>
+          <w:color w:val="C7DD0C"/>
+          <w:kern w:val="0"/>
+          <w:sz w:val="16"/>
+          <w:szCs w:val="16"/>
+        </w:rPr>
+        <w:t xml:space="preserve"> </w:t>
+      </w:r>
+    </w:p>
+    <w:p>
+      <w:pPr>
+        <w:autoSpaceDE w:val="0"/>
+        <w:autoSpaceDN w:val="0"/>
+        <w:adjustRightInd w:val="0"/>
+        <w:spacing w:after="0" w:line="240" w:lineRule="auto"/>
+        <w:rPr>
+          <w:rFonts w:ascii="Consolas" w:hAnsi="Consolas" w:cs="Consolas"/>
+          <w:kern w:val="0"/>
+          <w:sz w:val="16"/>
+          <w:szCs w:val="16"/>
+        </w:rPr>
+      </w:pPr>
+      <w:r>
+        <w:rPr>
+          <w:rFonts w:ascii="Consolas" w:hAnsi="Consolas" w:cs="Consolas"/>
+          <w:color w:val="D8D8D8"/>
+          <w:kern w:val="0"/>
+          <w:sz w:val="16"/>
+          <w:szCs w:val="16"/>
+        </w:rPr>
+        <w:tab/>
+      </w:r>
+      <w:r>
+        <w:rPr>
+          <w:rFonts w:ascii="Consolas" w:hAnsi="Consolas" w:cs="Consolas"/>
+          <w:color w:val="D8D8D8"/>
+          <w:kern w:val="0"/>
+          <w:sz w:val="16"/>
+          <w:szCs w:val="16"/>
+        </w:rPr>
+        <w:tab/>
+      </w:r>
+      <w:r>
+        <w:rPr>
+          <w:rFonts w:ascii="Consolas" w:hAnsi="Consolas" w:cs="Consolas"/>
+          <w:color w:val="8DCBE2"/>
+          <w:kern w:val="0"/>
+          <w:sz w:val="16"/>
+          <w:szCs w:val="16"/>
+        </w:rPr>
+        <w:t>for</w:t>
+      </w:r>
+      <w:r>
+        <w:rPr>
+          <w:rFonts w:ascii="Consolas" w:hAnsi="Consolas" w:cs="Consolas"/>
+          <w:color w:val="D8D8D8"/>
+          <w:kern w:val="0"/>
+          <w:sz w:val="16"/>
+          <w:szCs w:val="16"/>
+        </w:rPr>
+        <w:t xml:space="preserve"> (</w:t>
+      </w:r>
+      <w:r>
+        <w:rPr>
+          <w:rFonts w:ascii="Consolas" w:hAnsi="Consolas" w:cs="Consolas"/>
+          <w:color w:val="8DCBE2"/>
+          <w:kern w:val="0"/>
+          <w:sz w:val="16"/>
+          <w:szCs w:val="16"/>
+        </w:rPr>
+        <w:t>int</w:t>
+      </w:r>
+      <w:r>
+        <w:rPr>
+          <w:rFonts w:ascii="Consolas" w:hAnsi="Consolas" w:cs="Consolas"/>
+          <w:color w:val="D8D8D8"/>
+          <w:kern w:val="0"/>
+          <w:sz w:val="16"/>
+          <w:szCs w:val="16"/>
+        </w:rPr>
+        <w:t xml:space="preserve"> </w:t>
+      </w:r>
+      <w:r>
+        <w:rPr>
+          <w:rFonts w:ascii="Consolas" w:hAnsi="Consolas" w:cs="Consolas"/>
+          <w:color w:val="BED6FF"/>
+          <w:kern w:val="0"/>
+          <w:sz w:val="16"/>
+          <w:szCs w:val="16"/>
+        </w:rPr>
+        <w:t>i</w:t>
+      </w:r>
+      <w:r>
+        <w:rPr>
+          <w:rFonts w:ascii="Consolas" w:hAnsi="Consolas" w:cs="Consolas"/>
+          <w:color w:val="D8D8D8"/>
+          <w:kern w:val="0"/>
+          <w:sz w:val="16"/>
+          <w:szCs w:val="16"/>
+        </w:rPr>
+        <w:t xml:space="preserve"> = </w:t>
+      </w:r>
+      <w:r>
+        <w:rPr>
+          <w:rFonts w:ascii="Consolas" w:hAnsi="Consolas" w:cs="Consolas"/>
+          <w:color w:val="7FB347"/>
+          <w:kern w:val="0"/>
+          <w:sz w:val="16"/>
+          <w:szCs w:val="16"/>
+        </w:rPr>
+        <w:t>0</w:t>
+      </w:r>
+      <w:r>
+        <w:rPr>
+          <w:rFonts w:ascii="Consolas" w:hAnsi="Consolas" w:cs="Consolas"/>
+          <w:color w:val="D8D8D8"/>
+          <w:kern w:val="0"/>
+          <w:sz w:val="16"/>
+          <w:szCs w:val="16"/>
+        </w:rPr>
+        <w:t xml:space="preserve">; </w:t>
+      </w:r>
+      <w:r>
+        <w:rPr>
+          <w:rFonts w:ascii="Consolas" w:hAnsi="Consolas" w:cs="Consolas"/>
+          <w:color w:val="79ABFF"/>
+          <w:kern w:val="0"/>
+          <w:sz w:val="16"/>
+          <w:szCs w:val="16"/>
+        </w:rPr>
+        <w:t>i</w:t>
+      </w:r>
+      <w:r>
+        <w:rPr>
+          <w:rFonts w:ascii="Consolas" w:hAnsi="Consolas" w:cs="Consolas"/>
+          <w:color w:val="D8D8D8"/>
+          <w:kern w:val="0"/>
+          <w:sz w:val="16"/>
+          <w:szCs w:val="16"/>
+        </w:rPr>
+        <w:t xml:space="preserve"> &lt; </w:t>
+      </w:r>
+      <w:r>
+        <w:rPr>
+          <w:rFonts w:ascii="Consolas" w:hAnsi="Consolas" w:cs="Consolas"/>
+          <w:color w:val="79ABFF"/>
+          <w:kern w:val="0"/>
+          <w:sz w:val="16"/>
+          <w:szCs w:val="16"/>
+        </w:rPr>
+        <w:t>vetorA</w:t>
+      </w:r>
+      <w:r>
+        <w:rPr>
+          <w:rFonts w:ascii="Consolas" w:hAnsi="Consolas" w:cs="Consolas"/>
+          <w:color w:val="D8D8D8"/>
+          <w:kern w:val="0"/>
+          <w:sz w:val="16"/>
+          <w:szCs w:val="16"/>
+        </w:rPr>
+        <w:t>.</w:t>
+      </w:r>
+      <w:r>
+        <w:rPr>
+          <w:rFonts w:ascii="Consolas" w:hAnsi="Consolas" w:cs="Consolas"/>
+          <w:color w:val="BED6FF"/>
+          <w:kern w:val="0"/>
+          <w:sz w:val="16"/>
+          <w:szCs w:val="16"/>
+        </w:rPr>
+        <w:t>length</w:t>
+      </w:r>
+      <w:r>
+        <w:rPr>
+          <w:rFonts w:ascii="Consolas" w:hAnsi="Consolas" w:cs="Consolas"/>
+          <w:color w:val="D8D8D8"/>
+          <w:kern w:val="0"/>
+          <w:sz w:val="16"/>
+          <w:szCs w:val="16"/>
+        </w:rPr>
+        <w:t xml:space="preserve">; </w:t>
+      </w:r>
+      <w:r>
+        <w:rPr>
+          <w:rFonts w:ascii="Consolas" w:hAnsi="Consolas" w:cs="Consolas"/>
+          <w:color w:val="79ABFF"/>
+          <w:kern w:val="0"/>
+          <w:sz w:val="16"/>
+          <w:szCs w:val="16"/>
+        </w:rPr>
+        <w:t>i</w:t>
+      </w:r>
+      <w:r>
+        <w:rPr>
+          <w:rFonts w:ascii="Consolas" w:hAnsi="Consolas" w:cs="Consolas"/>
+          <w:color w:val="D8D8D8"/>
+          <w:kern w:val="0"/>
+          <w:sz w:val="16"/>
+          <w:szCs w:val="16"/>
+        </w:rPr>
+        <w:t>++) {</w:t>
+      </w:r>
+    </w:p>
+    <w:p>
+      <w:pPr>
+        <w:autoSpaceDE w:val="0"/>
+        <w:autoSpaceDN w:val="0"/>
+        <w:adjustRightInd w:val="0"/>
+        <w:spacing w:after="0" w:line="240" w:lineRule="auto"/>
+        <w:rPr>
+          <w:rFonts w:ascii="Consolas" w:hAnsi="Consolas" w:cs="Consolas"/>
+          <w:kern w:val="0"/>
+          <w:sz w:val="16"/>
+          <w:szCs w:val="16"/>
+        </w:rPr>
+      </w:pPr>
+      <w:r>
+        <w:rPr>
+          <w:rFonts w:ascii="Consolas" w:hAnsi="Consolas" w:cs="Consolas"/>
+          <w:color w:val="D8D8D8"/>
+          <w:kern w:val="0"/>
+          <w:sz w:val="16"/>
+          <w:szCs w:val="16"/>
+        </w:rPr>
+        <w:tab/>
+      </w:r>
+      <w:r>
+        <w:rPr>
+          <w:rFonts w:ascii="Consolas" w:hAnsi="Consolas" w:cs="Consolas"/>
+          <w:color w:val="D8D8D8"/>
+          <w:kern w:val="0"/>
+          <w:sz w:val="16"/>
+          <w:szCs w:val="16"/>
+        </w:rPr>
+        <w:tab/>
+      </w:r>
+      <w:r>
+        <w:rPr>
+          <w:rFonts w:ascii="Consolas" w:hAnsi="Consolas" w:cs="Consolas"/>
+          <w:color w:val="D8D8D8"/>
+          <w:kern w:val="0"/>
+          <w:sz w:val="16"/>
+          <w:szCs w:val="16"/>
+        </w:rPr>
+        <w:tab/>
+      </w:r>
+      <w:r>
+        <w:rPr>
+          <w:rFonts w:ascii="Consolas" w:hAnsi="Consolas" w:cs="Consolas"/>
+          <w:color w:val="79ABFF"/>
+          <w:kern w:val="0"/>
+          <w:sz w:val="16"/>
+          <w:szCs w:val="16"/>
+        </w:rPr>
+        <w:t>vetorC</w:t>
+      </w:r>
+      <w:r>
+        <w:rPr>
+          <w:rFonts w:ascii="Consolas" w:hAnsi="Consolas" w:cs="Consolas"/>
+          <w:color w:val="D8D8D8"/>
+          <w:kern w:val="0"/>
+          <w:sz w:val="16"/>
+          <w:szCs w:val="16"/>
+        </w:rPr>
+        <w:t>[</w:t>
+      </w:r>
+      <w:r>
+        <w:rPr>
+          <w:rFonts w:ascii="Consolas" w:hAnsi="Consolas" w:cs="Consolas"/>
+          <w:color w:val="79ABFF"/>
+          <w:kern w:val="0"/>
+          <w:sz w:val="16"/>
+          <w:szCs w:val="16"/>
+        </w:rPr>
+        <w:t>i</w:t>
+      </w:r>
+      <w:r>
+        <w:rPr>
+          <w:rFonts w:ascii="Consolas" w:hAnsi="Consolas" w:cs="Consolas"/>
+          <w:color w:val="D8D8D8"/>
+          <w:kern w:val="0"/>
+          <w:sz w:val="16"/>
+          <w:szCs w:val="16"/>
+        </w:rPr>
+        <w:t xml:space="preserve">] = </w:t>
+      </w:r>
+      <w:r>
+        <w:rPr>
+          <w:rFonts w:ascii="Consolas" w:hAnsi="Consolas" w:cs="Consolas"/>
+          <w:color w:val="79ABFF"/>
+          <w:kern w:val="0"/>
+          <w:sz w:val="16"/>
+          <w:szCs w:val="16"/>
+        </w:rPr>
+        <w:t>vetorA</w:t>
+      </w:r>
+      <w:r>
+        <w:rPr>
+          <w:rFonts w:ascii="Consolas" w:hAnsi="Consolas" w:cs="Consolas"/>
+          <w:color w:val="D8D8D8"/>
+          <w:kern w:val="0"/>
+          <w:sz w:val="16"/>
+          <w:szCs w:val="16"/>
+        </w:rPr>
+        <w:t>[</w:t>
+      </w:r>
+      <w:r>
+        <w:rPr>
+          <w:rFonts w:ascii="Consolas" w:hAnsi="Consolas" w:cs="Consolas"/>
+          <w:color w:val="79ABFF"/>
+          <w:kern w:val="0"/>
+          <w:sz w:val="16"/>
+          <w:szCs w:val="16"/>
+        </w:rPr>
+        <w:t>i</w:t>
+      </w:r>
+      <w:r>
+        <w:rPr>
+          <w:rFonts w:ascii="Consolas" w:hAnsi="Consolas" w:cs="Consolas"/>
+          <w:color w:val="D8D8D8"/>
+          <w:kern w:val="0"/>
+          <w:sz w:val="16"/>
+          <w:szCs w:val="16"/>
+        </w:rPr>
+        <w:t xml:space="preserve">] + </w:t>
+      </w:r>
+      <w:r>
+        <w:rPr>
+          <w:rFonts w:ascii="Consolas" w:hAnsi="Consolas" w:cs="Consolas"/>
+          <w:color w:val="79ABFF"/>
+          <w:kern w:val="0"/>
+          <w:sz w:val="16"/>
+          <w:szCs w:val="16"/>
+        </w:rPr>
+        <w:t>vetorB</w:t>
+      </w:r>
+      <w:r>
+        <w:rPr>
+          <w:rFonts w:ascii="Consolas" w:hAnsi="Consolas" w:cs="Consolas"/>
+          <w:color w:val="D8D8D8"/>
+          <w:kern w:val="0"/>
+          <w:sz w:val="16"/>
+          <w:szCs w:val="16"/>
+        </w:rPr>
+        <w:t>[</w:t>
+      </w:r>
+      <w:r>
+        <w:rPr>
+          <w:rFonts w:ascii="Consolas" w:hAnsi="Consolas" w:cs="Consolas"/>
+          <w:color w:val="79ABFF"/>
+          <w:kern w:val="0"/>
+          <w:sz w:val="16"/>
+          <w:szCs w:val="16"/>
+        </w:rPr>
+        <w:t>i</w:t>
+      </w:r>
+      <w:r>
+        <w:rPr>
+          <w:rFonts w:ascii="Consolas" w:hAnsi="Consolas" w:cs="Consolas"/>
+          <w:color w:val="D8D8D8"/>
+          <w:kern w:val="0"/>
+          <w:sz w:val="16"/>
+          <w:szCs w:val="16"/>
+        </w:rPr>
+        <w:t>];</w:t>
+      </w:r>
+    </w:p>
+    <w:p>
+      <w:pPr>
+        <w:autoSpaceDE w:val="0"/>
+        <w:autoSpaceDN w:val="0"/>
+        <w:adjustRightInd w:val="0"/>
+        <w:spacing w:after="0" w:line="240" w:lineRule="auto"/>
+        <w:rPr>
+          <w:rFonts w:ascii="Consolas" w:hAnsi="Consolas" w:cs="Consolas"/>
+          <w:kern w:val="0"/>
+          <w:sz w:val="16"/>
+          <w:szCs w:val="16"/>
+        </w:rPr>
+      </w:pPr>
+      <w:r>
+        <w:rPr>
+          <w:rFonts w:ascii="Consolas" w:hAnsi="Consolas" w:cs="Consolas"/>
+          <w:color w:val="D8D8D8"/>
+          <w:kern w:val="0"/>
+          <w:sz w:val="16"/>
+          <w:szCs w:val="16"/>
+        </w:rPr>
+        <w:tab/>
+      </w:r>
+      <w:r>
+        <w:rPr>
+          <w:rFonts w:ascii="Consolas" w:hAnsi="Consolas" w:cs="Consolas"/>
+          <w:color w:val="D8D8D8"/>
+          <w:kern w:val="0"/>
+          <w:sz w:val="16"/>
+          <w:szCs w:val="16"/>
+        </w:rPr>
+        <w:tab/>
+        <w:t>}</w:t>
+      </w:r>
+    </w:p>
+    <w:p>
+      <w:pPr>
+        <w:autoSpaceDE w:val="0"/>
+        <w:autoSpaceDN w:val="0"/>
+        <w:adjustRightInd w:val="0"/>
+        <w:spacing w:after="0" w:line="240" w:lineRule="auto"/>
+        <w:rPr>
+          <w:rFonts w:ascii="Consolas" w:hAnsi="Consolas" w:cs="Consolas"/>
+          <w:kern w:val="0"/>
+          <w:sz w:val="16"/>
+          <w:szCs w:val="16"/>
+        </w:rPr>
+      </w:pPr>
+      <w:r>
+        <w:rPr>
+          <w:rFonts w:ascii="Consolas" w:hAnsi="Consolas" w:cs="Consolas"/>
+          <w:color w:val="D8D8D8"/>
+          <w:kern w:val="0"/>
+          <w:sz w:val="16"/>
+          <w:szCs w:val="16"/>
+        </w:rPr>
+        <w:tab/>
+      </w:r>
+      <w:r>
+        <w:rPr>
+          <w:rFonts w:ascii="Consolas" w:hAnsi="Consolas" w:cs="Consolas"/>
+          <w:color w:val="D8D8D8"/>
+          <w:kern w:val="0"/>
+          <w:sz w:val="16"/>
+          <w:szCs w:val="16"/>
+        </w:rPr>
+        <w:tab/>
+      </w:r>
+    </w:p>
+    <w:p>
+      <w:pPr>
+        <w:autoSpaceDE w:val="0"/>
+        <w:autoSpaceDN w:val="0"/>
+        <w:adjustRightInd w:val="0"/>
+        <w:spacing w:after="0" w:line="240" w:lineRule="auto"/>
+        <w:rPr>
+          <w:rFonts w:ascii="Consolas" w:hAnsi="Consolas" w:cs="Consolas"/>
+          <w:kern w:val="0"/>
+          <w:sz w:val="16"/>
+          <w:szCs w:val="16"/>
+        </w:rPr>
+      </w:pPr>
+      <w:r>
+        <w:rPr>
+          <w:rFonts w:ascii="Consolas" w:hAnsi="Consolas" w:cs="Consolas"/>
+          <w:color w:val="D8D8D8"/>
+          <w:kern w:val="0"/>
+          <w:sz w:val="16"/>
+          <w:szCs w:val="16"/>
+        </w:rPr>
+        <w:tab/>
+      </w:r>
+      <w:r>
+        <w:rPr>
+          <w:rFonts w:ascii="Consolas" w:hAnsi="Consolas" w:cs="Consolas"/>
+          <w:color w:val="D8D8D8"/>
+          <w:kern w:val="0"/>
+          <w:sz w:val="16"/>
+          <w:szCs w:val="16"/>
+        </w:rPr>
+        <w:tab/>
+      </w:r>
+      <w:r>
+        <w:rPr>
+          <w:rFonts w:ascii="Consolas" w:hAnsi="Consolas" w:cs="Consolas"/>
+          <w:color w:val="C7DD0C"/>
+          <w:kern w:val="0"/>
+          <w:sz w:val="16"/>
+          <w:szCs w:val="16"/>
+        </w:rPr>
+        <w:t xml:space="preserve"> </w:t>
+      </w:r>
+    </w:p>
+    <w:p>
+      <w:pPr>
+        <w:autoSpaceDE w:val="0"/>
+        <w:autoSpaceDN w:val="0"/>
+        <w:adjustRightInd w:val="0"/>
+        <w:spacing w:after="0" w:line="240" w:lineRule="auto"/>
+        <w:rPr>
+          <w:rFonts w:ascii="Consolas" w:hAnsi="Consolas" w:cs="Consolas"/>
+          <w:kern w:val="0"/>
+          <w:sz w:val="16"/>
+          <w:szCs w:val="16"/>
+        </w:rPr>
+      </w:pPr>
+      <w:r>
+        <w:rPr>
+          <w:rFonts w:ascii="Consolas" w:hAnsi="Consolas" w:cs="Consolas"/>
+          <w:color w:val="D8D8D8"/>
+          <w:kern w:val="0"/>
+          <w:sz w:val="16"/>
+          <w:szCs w:val="16"/>
+        </w:rPr>
+        <w:tab/>
+      </w:r>
+      <w:r>
+        <w:rPr>
+          <w:rFonts w:ascii="Consolas" w:hAnsi="Consolas" w:cs="Consolas"/>
+          <w:color w:val="D8D8D8"/>
+          <w:kern w:val="0"/>
+          <w:sz w:val="16"/>
+          <w:szCs w:val="16"/>
+        </w:rPr>
+        <w:tab/>
+      </w:r>
+      <w:r>
+        <w:rPr>
+          <w:rFonts w:ascii="Consolas" w:hAnsi="Consolas" w:cs="Consolas"/>
+          <w:color w:val="D25252"/>
+          <w:kern w:val="0"/>
+          <w:sz w:val="16"/>
+          <w:szCs w:val="16"/>
+        </w:rPr>
+        <w:t>System</w:t>
+      </w:r>
+      <w:r>
+        <w:rPr>
+          <w:rFonts w:ascii="Consolas" w:hAnsi="Consolas" w:cs="Consolas"/>
+          <w:color w:val="D8D8D8"/>
+          <w:kern w:val="0"/>
+          <w:sz w:val="16"/>
+          <w:szCs w:val="16"/>
+        </w:rPr>
+        <w:t>.</w:t>
+      </w:r>
+      <w:r>
+        <w:rPr>
+          <w:rFonts w:ascii="Consolas" w:hAnsi="Consolas" w:cs="Consolas"/>
+          <w:color w:val="EFC090"/>
+          <w:kern w:val="0"/>
+          <w:sz w:val="16"/>
+          <w:szCs w:val="16"/>
+        </w:rPr>
+        <w:t>out</w:t>
+      </w:r>
+      <w:r>
+        <w:rPr>
+          <w:rFonts w:ascii="Consolas" w:hAnsi="Consolas" w:cs="Consolas"/>
+          <w:color w:val="D8D8D8"/>
+          <w:kern w:val="0"/>
+          <w:sz w:val="16"/>
+          <w:szCs w:val="16"/>
+        </w:rPr>
+        <w:t>.</w:t>
+      </w:r>
+      <w:r>
+        <w:rPr>
+          <w:rFonts w:ascii="Consolas" w:hAnsi="Consolas" w:cs="Consolas"/>
+          <w:color w:val="FFFFFF"/>
+          <w:kern w:val="0"/>
+          <w:sz w:val="16"/>
+          <w:szCs w:val="16"/>
+        </w:rPr>
+        <w:t>println</w:t>
+      </w:r>
+      <w:r>
+        <w:rPr>
+          <w:rFonts w:ascii="Consolas" w:hAnsi="Consolas" w:cs="Consolas"/>
+          <w:color w:val="D8D8D8"/>
+          <w:kern w:val="0"/>
+          <w:sz w:val="16"/>
+          <w:szCs w:val="16"/>
+        </w:rPr>
+        <w:t>(</w:t>
+      </w:r>
+      <w:r>
+        <w:rPr>
+          <w:rFonts w:ascii="Consolas" w:hAnsi="Consolas" w:cs="Consolas"/>
+          <w:color w:val="FFC600"/>
+          <w:kern w:val="0"/>
+          <w:sz w:val="16"/>
+          <w:szCs w:val="16"/>
+        </w:rPr>
+        <w:t>"Soma dos vetores: "</w:t>
+      </w:r>
+      <w:r>
+        <w:rPr>
+          <w:rFonts w:ascii="Consolas" w:hAnsi="Consolas" w:cs="Consolas"/>
+          <w:color w:val="D8D8D8"/>
+          <w:kern w:val="0"/>
+          <w:sz w:val="16"/>
+          <w:szCs w:val="16"/>
+        </w:rPr>
+        <w:t>);</w:t>
+      </w:r>
+    </w:p>
+    <w:p>
+      <w:pPr>
+        <w:autoSpaceDE w:val="0"/>
+        <w:autoSpaceDN w:val="0"/>
+        <w:adjustRightInd w:val="0"/>
+        <w:spacing w:after="0" w:line="240" w:lineRule="auto"/>
+        <w:rPr>
+          <w:rFonts w:ascii="Consolas" w:hAnsi="Consolas" w:cs="Consolas"/>
+          <w:kern w:val="0"/>
+          <w:sz w:val="16"/>
+          <w:szCs w:val="16"/>
+        </w:rPr>
+      </w:pPr>
+      <w:r>
+        <w:rPr>
+          <w:rFonts w:ascii="Consolas" w:hAnsi="Consolas" w:cs="Consolas"/>
+          <w:color w:val="D8D8D8"/>
+          <w:kern w:val="0"/>
+          <w:sz w:val="16"/>
+          <w:szCs w:val="16"/>
+        </w:rPr>
+        <w:tab/>
+      </w:r>
+      <w:r>
+        <w:rPr>
+          <w:rFonts w:ascii="Consolas" w:hAnsi="Consolas" w:cs="Consolas"/>
+          <w:color w:val="D8D8D8"/>
+          <w:kern w:val="0"/>
+          <w:sz w:val="16"/>
+          <w:szCs w:val="16"/>
+        </w:rPr>
+        <w:tab/>
+      </w:r>
+      <w:r>
+        <w:rPr>
+          <w:rFonts w:ascii="Consolas" w:hAnsi="Consolas" w:cs="Consolas"/>
+          <w:color w:val="8DCBE2"/>
+          <w:kern w:val="0"/>
+          <w:sz w:val="16"/>
+          <w:szCs w:val="16"/>
+        </w:rPr>
+        <w:t>for</w:t>
+      </w:r>
+      <w:r>
+        <w:rPr>
+          <w:rFonts w:ascii="Consolas" w:hAnsi="Consolas" w:cs="Consolas"/>
+          <w:color w:val="D8D8D8"/>
+          <w:kern w:val="0"/>
+          <w:sz w:val="16"/>
+          <w:szCs w:val="16"/>
+        </w:rPr>
+        <w:t xml:space="preserve"> (</w:t>
+      </w:r>
+      <w:r>
+        <w:rPr>
+          <w:rFonts w:ascii="Consolas" w:hAnsi="Consolas" w:cs="Consolas"/>
+          <w:color w:val="8DCBE2"/>
+          <w:kern w:val="0"/>
+          <w:sz w:val="16"/>
+          <w:szCs w:val="16"/>
+        </w:rPr>
+        <w:t>int</w:t>
+      </w:r>
+      <w:r>
+        <w:rPr>
+          <w:rFonts w:ascii="Consolas" w:hAnsi="Consolas" w:cs="Consolas"/>
+          <w:color w:val="D8D8D8"/>
+          <w:kern w:val="0"/>
+          <w:sz w:val="16"/>
+          <w:szCs w:val="16"/>
+        </w:rPr>
+        <w:t xml:space="preserve"> </w:t>
+      </w:r>
+      <w:r>
+        <w:rPr>
+          <w:rFonts w:ascii="Consolas" w:hAnsi="Consolas" w:cs="Consolas"/>
+          <w:color w:val="BED6FF"/>
+          <w:kern w:val="0"/>
+          <w:sz w:val="16"/>
+          <w:szCs w:val="16"/>
+        </w:rPr>
+        <w:t>num</w:t>
+      </w:r>
+      <w:r>
+        <w:rPr>
+          <w:rFonts w:ascii="Consolas" w:hAnsi="Consolas" w:cs="Consolas"/>
+          <w:color w:val="D8D8D8"/>
+          <w:kern w:val="0"/>
+          <w:sz w:val="16"/>
+          <w:szCs w:val="16"/>
+        </w:rPr>
+        <w:t xml:space="preserve"> : </w:t>
+      </w:r>
+      <w:r>
+        <w:rPr>
+          <w:rFonts w:ascii="Consolas" w:hAnsi="Consolas" w:cs="Consolas"/>
+          <w:color w:val="79ABFF"/>
+          <w:kern w:val="0"/>
+          <w:sz w:val="16"/>
+          <w:szCs w:val="16"/>
+        </w:rPr>
+        <w:t>vetorC</w:t>
+      </w:r>
+      <w:r>
+        <w:rPr>
+          <w:rFonts w:ascii="Consolas" w:hAnsi="Consolas" w:cs="Consolas"/>
+          <w:color w:val="D8D8D8"/>
+          <w:kern w:val="0"/>
+          <w:sz w:val="16"/>
+          <w:szCs w:val="16"/>
+        </w:rPr>
+        <w:t>) {</w:t>
+      </w:r>
+    </w:p>
+    <w:p>
+      <w:pPr>
+        <w:autoSpaceDE w:val="0"/>
+        <w:autoSpaceDN w:val="0"/>
+        <w:adjustRightInd w:val="0"/>
+        <w:spacing w:after="0" w:line="240" w:lineRule="auto"/>
+        <w:rPr>
+          <w:rFonts w:ascii="Consolas" w:hAnsi="Consolas" w:cs="Consolas"/>
+          <w:kern w:val="0"/>
+          <w:sz w:val="16"/>
+          <w:szCs w:val="16"/>
+        </w:rPr>
+      </w:pPr>
+      <w:r>
+        <w:rPr>
+          <w:rFonts w:ascii="Consolas" w:hAnsi="Consolas" w:cs="Consolas"/>
+          <w:color w:val="D8D8D8"/>
+          <w:kern w:val="0"/>
+          <w:sz w:val="16"/>
+          <w:szCs w:val="16"/>
+        </w:rPr>
+        <w:tab/>
+      </w:r>
+      <w:r>
+        <w:rPr>
+          <w:rFonts w:ascii="Consolas" w:hAnsi="Consolas" w:cs="Consolas"/>
+          <w:color w:val="D8D8D8"/>
+          <w:kern w:val="0"/>
+          <w:sz w:val="16"/>
+          <w:szCs w:val="16"/>
+        </w:rPr>
+        <w:tab/>
+      </w:r>
+      <w:r>
+        <w:rPr>
+          <w:rFonts w:ascii="Consolas" w:hAnsi="Consolas" w:cs="Consolas"/>
+          <w:color w:val="D8D8D8"/>
+          <w:kern w:val="0"/>
+          <w:sz w:val="16"/>
+          <w:szCs w:val="16"/>
+        </w:rPr>
+        <w:tab/>
+      </w:r>
+      <w:r>
+        <w:rPr>
+          <w:rFonts w:ascii="Consolas" w:hAnsi="Consolas" w:cs="Consolas"/>
+          <w:color w:val="D25252"/>
+          <w:kern w:val="0"/>
+          <w:sz w:val="16"/>
+          <w:szCs w:val="16"/>
+        </w:rPr>
+        <w:t>System</w:t>
+      </w:r>
+      <w:r>
+        <w:rPr>
+          <w:rFonts w:ascii="Consolas" w:hAnsi="Consolas" w:cs="Consolas"/>
+          <w:color w:val="D8D8D8"/>
+          <w:kern w:val="0"/>
+          <w:sz w:val="16"/>
+          <w:szCs w:val="16"/>
+        </w:rPr>
+        <w:t>.</w:t>
+      </w:r>
+      <w:r>
+        <w:rPr>
+          <w:rFonts w:ascii="Consolas" w:hAnsi="Consolas" w:cs="Consolas"/>
+          <w:color w:val="EFC090"/>
+          <w:kern w:val="0"/>
+          <w:sz w:val="16"/>
+          <w:szCs w:val="16"/>
+        </w:rPr>
+        <w:t>out</w:t>
+      </w:r>
+      <w:r>
+        <w:rPr>
+          <w:rFonts w:ascii="Consolas" w:hAnsi="Consolas" w:cs="Consolas"/>
+          <w:color w:val="D8D8D8"/>
+          <w:kern w:val="0"/>
+          <w:sz w:val="16"/>
+          <w:szCs w:val="16"/>
+        </w:rPr>
+        <w:t>.</w:t>
+      </w:r>
+      <w:r>
+        <w:rPr>
+          <w:rFonts w:ascii="Consolas" w:hAnsi="Consolas" w:cs="Consolas"/>
+          <w:color w:val="FFFFFF"/>
+          <w:kern w:val="0"/>
+          <w:sz w:val="16"/>
+          <w:szCs w:val="16"/>
+        </w:rPr>
+        <w:t>println</w:t>
+      </w:r>
+      <w:r>
+        <w:rPr>
+          <w:rFonts w:ascii="Consolas" w:hAnsi="Consolas" w:cs="Consolas"/>
+          <w:color w:val="D8D8D8"/>
+          <w:kern w:val="0"/>
+          <w:sz w:val="16"/>
+          <w:szCs w:val="16"/>
+        </w:rPr>
+        <w:t>(</w:t>
+      </w:r>
+      <w:r>
+        <w:rPr>
+          <w:rFonts w:ascii="Consolas" w:hAnsi="Consolas" w:cs="Consolas"/>
+          <w:color w:val="79ABFF"/>
+          <w:kern w:val="0"/>
+          <w:sz w:val="16"/>
+          <w:szCs w:val="16"/>
+        </w:rPr>
+        <w:t>num</w:t>
+      </w:r>
+      <w:r>
+        <w:rPr>
+          <w:rFonts w:ascii="Consolas" w:hAnsi="Consolas" w:cs="Consolas"/>
+          <w:color w:val="D8D8D8"/>
+          <w:kern w:val="0"/>
+          <w:sz w:val="16"/>
+          <w:szCs w:val="16"/>
+        </w:rPr>
+        <w:t>);</w:t>
+      </w:r>
+    </w:p>
+    <w:p>
+      <w:pPr>
+        <w:autoSpaceDE w:val="0"/>
+        <w:autoSpaceDN w:val="0"/>
+        <w:adjustRightInd w:val="0"/>
+        <w:spacing w:after="0" w:line="240" w:lineRule="auto"/>
+        <w:rPr>
+          <w:rFonts w:ascii="Consolas" w:hAnsi="Consolas" w:cs="Consolas"/>
+          <w:kern w:val="0"/>
+          <w:sz w:val="16"/>
+          <w:szCs w:val="16"/>
+        </w:rPr>
+      </w:pPr>
+      <w:r>
+        <w:rPr>
+          <w:rFonts w:ascii="Consolas" w:hAnsi="Consolas" w:cs="Consolas"/>
+          <w:color w:val="D8D8D8"/>
+          <w:kern w:val="0"/>
+          <w:sz w:val="16"/>
+          <w:szCs w:val="16"/>
+        </w:rPr>
+        <w:tab/>
+      </w:r>
+      <w:r>
+        <w:rPr>
+          <w:rFonts w:ascii="Consolas" w:hAnsi="Consolas" w:cs="Consolas"/>
+          <w:color w:val="D8D8D8"/>
+          <w:kern w:val="0"/>
+          <w:sz w:val="16"/>
+          <w:szCs w:val="16"/>
+        </w:rPr>
+        <w:tab/>
+        <w:t>}</w:t>
+      </w:r>
+    </w:p>
+    <w:p>
+      <w:pPr>
+        <w:rPr>
+          <w:rFonts w:ascii="Consolas" w:hAnsi="Consolas"/>
+        </w:rPr>
+      </w:pPr>
+      <w:r>
+        <w:rPr>
+          <w:rFonts w:ascii="Consolas" w:hAnsi="Consolas" w:cs="Consolas"/>
+          <w:color w:val="D8D8D8"/>
+          <w:kern w:val="0"/>
+          <w:sz w:val="16"/>
+          <w:szCs w:val="16"/>
+        </w:rPr>
+        <w:tab/>
+      </w:r>
+      <w:r>
+        <w:rPr>
+          <w:rFonts w:ascii="Consolas" w:hAnsi="Consolas" w:cs="Consolas"/>
+          <w:color w:val="D8D8D8"/>
+          <w:kern w:val="0"/>
+          <w:sz w:val="16"/>
+          <w:szCs w:val="16"/>
+        </w:rPr>
+        <w:tab/>
+      </w:r>
+    </w:p>
+    <w:p>
+      <w:pPr>
+        <w:ind w:firstLine="567"/>
+        <w:rPr>
+          <w:rFonts w:ascii="Consolas" w:hAnsi="Consolas"/>
+        </w:rPr>
+      </w:pPr>
+      <w:r>
+        <w:rPr>
+          <w:rFonts w:ascii="Consolas" w:hAnsi="Consolas"/>
+        </w:rPr>
+        <w:t>No código acima, criamos uma soma de dois conjuntos de vetores que serão agregados a apenas um vetorC. O vetorC, ao ser criado, não tem nenhum valor porque ele será usado para armazenar a soma do vetorA + vetorB.</w:t>
+      </w:r>
+    </w:p>
+    <w:p>
+      <w:pPr>
+        <w:ind w:firstLine="567"/>
+        <w:rPr>
+          <w:rFonts w:ascii="Consolas" w:hAnsi="Consolas"/>
+        </w:rPr>
+      </w:pPr>
+      <w:r>
+        <w:rPr>
+          <w:rFonts w:ascii="Consolas" w:hAnsi="Consolas"/>
+        </w:rPr>
+        <w:t xml:space="preserve">Dentro da estrutura </w:t>
+      </w:r>
+      <w:r>
+        <w:rPr>
+          <w:rFonts w:ascii="Consolas" w:hAnsi="Consolas"/>
+          <w:color w:val="92D050"/>
+        </w:rPr>
+        <w:t>for</w:t>
+      </w:r>
+      <w:r>
+        <w:rPr>
+          <w:rFonts w:ascii="Consolas" w:hAnsi="Consolas"/>
+        </w:rPr>
+        <w:t xml:space="preserve">, foi iniciado um índice </w:t>
+      </w:r>
+      <w:r>
+        <w:rPr>
+          <w:rFonts w:ascii="Consolas" w:hAnsi="Consolas"/>
+          <w:color w:val="92D050"/>
+        </w:rPr>
+        <w:t>i</w:t>
+      </w:r>
+      <w:r>
+        <w:rPr>
+          <w:rFonts w:ascii="Consolas" w:hAnsi="Consolas"/>
+          <w:color w:val="92D050"/>
+        </w:rPr>
+        <w:t xml:space="preserve"> </w:t>
+      </w:r>
+      <w:r>
+        <w:rPr>
+          <w:rFonts w:ascii="Consolas" w:hAnsi="Consolas"/>
+        </w:rPr>
+        <w:t xml:space="preserve">com o valor de 0, e ele deverá ter um valor menor que o tamanho do vetorA (que é 3). Enquanto a condição da estrutura </w:t>
+      </w:r>
+      <w:r>
+        <w:rPr>
+          <w:rFonts w:ascii="Consolas" w:hAnsi="Consolas"/>
+          <w:color w:val="92D050"/>
+        </w:rPr>
+        <w:t xml:space="preserve">for </w:t>
+      </w:r>
+      <w:r>
+        <w:rPr>
+          <w:rFonts w:ascii="Consolas" w:hAnsi="Consolas"/>
+        </w:rPr>
+        <w:t xml:space="preserve">é </w:t>
+      </w:r>
+      <w:r>
+        <w:rPr>
+          <w:rFonts w:ascii="Consolas" w:hAnsi="Consolas"/>
+        </w:rPr>
+        <w:t>verdadeira, o loop mapeia as posições do vetorC com a soma dos vetorA + vetorB.</w:t>
+      </w:r>
+    </w:p>
+    <w:p>
+      <w:pPr>
+        <w:ind w:firstLine="567"/>
+        <w:rPr>
+          <w:rFonts w:ascii="Consolas" w:hAnsi="Consolas"/>
+        </w:rPr>
+      </w:pPr>
+      <w:r>
+        <w:rPr>
+          <w:rFonts w:ascii="Consolas" w:hAnsi="Consolas"/>
+        </w:rPr>
+        <w:t>Por exemplo, para a seguinte soma “</w:t>
+      </w:r>
+      <w:r>
+        <w:rPr>
+          <w:rFonts w:ascii="Consolas" w:hAnsi="Consolas" w:cs="Consolas"/>
+          <w:color w:val="79ABFF"/>
+          <w:kern w:val="0"/>
+          <w:sz w:val="16"/>
+          <w:szCs w:val="16"/>
+        </w:rPr>
+        <w:t>vetorC</w:t>
+      </w:r>
+      <w:r>
+        <w:rPr>
+          <w:rFonts w:ascii="Consolas" w:hAnsi="Consolas" w:cs="Consolas"/>
+          <w:color w:val="D8D8D8"/>
+          <w:kern w:val="0"/>
+          <w:sz w:val="16"/>
+          <w:szCs w:val="16"/>
+        </w:rPr>
+        <w:t>[</w:t>
+      </w:r>
+      <w:r>
+        <w:rPr>
+          <w:rFonts w:ascii="Consolas" w:hAnsi="Consolas" w:cs="Consolas"/>
+          <w:color w:val="79ABFF"/>
+          <w:kern w:val="0"/>
+          <w:sz w:val="16"/>
+          <w:szCs w:val="16"/>
+        </w:rPr>
+        <w:t>i</w:t>
+      </w:r>
+      <w:r>
+        <w:rPr>
+          <w:rFonts w:ascii="Consolas" w:hAnsi="Consolas" w:cs="Consolas"/>
+          <w:color w:val="D8D8D8"/>
+          <w:kern w:val="0"/>
+          <w:sz w:val="16"/>
+          <w:szCs w:val="16"/>
+        </w:rPr>
+        <w:t xml:space="preserve">] = </w:t>
+      </w:r>
+      <w:r>
+        <w:rPr>
+          <w:rFonts w:ascii="Consolas" w:hAnsi="Consolas" w:cs="Consolas"/>
+          <w:color w:val="79ABFF"/>
+          <w:kern w:val="0"/>
+          <w:sz w:val="16"/>
+          <w:szCs w:val="16"/>
+        </w:rPr>
+        <w:t>vetorA</w:t>
+      </w:r>
+      <w:r>
+        <w:rPr>
+          <w:rFonts w:ascii="Consolas" w:hAnsi="Consolas" w:cs="Consolas"/>
+          <w:color w:val="D8D8D8"/>
+          <w:kern w:val="0"/>
+          <w:sz w:val="16"/>
+          <w:szCs w:val="16"/>
+        </w:rPr>
+        <w:t>[</w:t>
+      </w:r>
+      <w:r>
+        <w:rPr>
+          <w:rFonts w:ascii="Consolas" w:hAnsi="Consolas" w:cs="Consolas"/>
+          <w:color w:val="79ABFF"/>
+          <w:kern w:val="0"/>
+          <w:sz w:val="16"/>
+          <w:szCs w:val="16"/>
+        </w:rPr>
+        <w:t>i</w:t>
+      </w:r>
+      <w:r>
+        <w:rPr>
+          <w:rFonts w:ascii="Consolas" w:hAnsi="Consolas" w:cs="Consolas"/>
+          <w:color w:val="D8D8D8"/>
+          <w:kern w:val="0"/>
+          <w:sz w:val="16"/>
+          <w:szCs w:val="16"/>
+        </w:rPr>
+        <w:t xml:space="preserve">] + </w:t>
+      </w:r>
+      <w:r>
+        <w:rPr>
+          <w:rFonts w:ascii="Consolas" w:hAnsi="Consolas" w:cs="Consolas"/>
+          <w:color w:val="79ABFF"/>
+          <w:kern w:val="0"/>
+          <w:sz w:val="16"/>
+          <w:szCs w:val="16"/>
+        </w:rPr>
+        <w:t>vetorB</w:t>
+      </w:r>
+      <w:r>
+        <w:rPr>
+          <w:rFonts w:ascii="Consolas" w:hAnsi="Consolas" w:cs="Consolas"/>
+          <w:color w:val="D8D8D8"/>
+          <w:kern w:val="0"/>
+          <w:sz w:val="16"/>
+          <w:szCs w:val="16"/>
+        </w:rPr>
+        <w:t>[</w:t>
+      </w:r>
+      <w:r>
+        <w:rPr>
+          <w:rFonts w:ascii="Consolas" w:hAnsi="Consolas" w:cs="Consolas"/>
+          <w:color w:val="79ABFF"/>
+          <w:kern w:val="0"/>
+          <w:sz w:val="16"/>
+          <w:szCs w:val="16"/>
+        </w:rPr>
+        <w:t>i</w:t>
+      </w:r>
+      <w:r>
+        <w:rPr>
+          <w:rFonts w:ascii="Consolas" w:hAnsi="Consolas" w:cs="Consolas"/>
+          <w:color w:val="D8D8D8"/>
+          <w:kern w:val="0"/>
+          <w:sz w:val="16"/>
+          <w:szCs w:val="16"/>
+        </w:rPr>
+        <w:t>]</w:t>
+      </w:r>
+      <w:r>
+        <w:rPr>
+          <w:rFonts w:ascii="Consolas" w:hAnsi="Consolas"/>
+        </w:rPr>
+        <w:t>” temos:</w:t>
+      </w:r>
+    </w:p>
+    <w:p>
+      <w:pPr>
+        <w:ind w:left="1134"/>
+        <w:rPr>
+          <w:rFonts w:ascii="Consolas" w:hAnsi="Consolas"/>
+        </w:rPr>
+      </w:pPr>
+      <w:r>
+        <w:rPr>
+          <w:rFonts w:ascii="Consolas" w:hAnsi="Consolas"/>
+        </w:rPr>
+        <w:t xml:space="preserve">Primeiro loop: </w:t>
+      </w:r>
+    </w:p>
+    <w:p>
+      <w:pPr>
+        <w:ind w:left="1134" w:firstLine="567"/>
+        <w:rPr>
+          <w:rFonts w:ascii="Consolas" w:hAnsi="Consolas" w:cs="Consolas"/>
+          <w:color w:val="D8D8D8"/>
+          <w:kern w:val="0"/>
+          <w:sz w:val="16"/>
+          <w:szCs w:val="16"/>
+        </w:rPr>
+      </w:pPr>
+      <w:r>
+        <w:rPr>
+          <w:rFonts w:ascii="Consolas" w:hAnsi="Consolas" w:cs="Consolas"/>
+          <w:color w:val="79ABFF"/>
+          <w:kern w:val="0"/>
+          <w:sz w:val="16"/>
+          <w:szCs w:val="16"/>
+        </w:rPr>
+        <w:t>vetorC</w:t>
+      </w:r>
+      <w:r>
+        <w:rPr>
+          <w:rFonts w:ascii="Consolas" w:hAnsi="Consolas" w:cs="Consolas"/>
+          <w:color w:val="D8D8D8"/>
+          <w:kern w:val="0"/>
+          <w:sz w:val="16"/>
+          <w:szCs w:val="16"/>
+        </w:rPr>
+        <w:t>[</w:t>
+      </w:r>
+      <w:r>
+        <w:rPr>
+          <w:rFonts w:ascii="Consolas" w:hAnsi="Consolas" w:cs="Consolas"/>
+          <w:color w:val="79ABFF"/>
+          <w:kern w:val="0"/>
+          <w:sz w:val="16"/>
+          <w:szCs w:val="16"/>
+        </w:rPr>
+        <w:t>0</w:t>
+      </w:r>
+      <w:r>
+        <w:rPr>
+          <w:rFonts w:ascii="Consolas" w:hAnsi="Consolas" w:cs="Consolas"/>
+          <w:color w:val="D8D8D8"/>
+          <w:kern w:val="0"/>
+          <w:sz w:val="16"/>
+          <w:szCs w:val="16"/>
+        </w:rPr>
+        <w:t xml:space="preserve">] = </w:t>
+      </w:r>
+      <w:r>
+        <w:rPr>
+          <w:rFonts w:ascii="Consolas" w:hAnsi="Consolas" w:cs="Consolas"/>
+          <w:color w:val="79ABFF"/>
+          <w:kern w:val="0"/>
+          <w:sz w:val="16"/>
+          <w:szCs w:val="16"/>
+        </w:rPr>
+        <w:t>vetorA</w:t>
+      </w:r>
+      <w:r>
+        <w:rPr>
+          <w:rFonts w:ascii="Consolas" w:hAnsi="Consolas" w:cs="Consolas"/>
+          <w:color w:val="D8D8D8"/>
+          <w:kern w:val="0"/>
+          <w:sz w:val="16"/>
+          <w:szCs w:val="16"/>
+        </w:rPr>
+        <w:t>[</w:t>
+      </w:r>
+      <w:r>
+        <w:rPr>
+          <w:rFonts w:ascii="Consolas" w:hAnsi="Consolas" w:cs="Consolas"/>
+          <w:color w:val="79ABFF"/>
+          <w:kern w:val="0"/>
+          <w:sz w:val="16"/>
+          <w:szCs w:val="16"/>
+        </w:rPr>
+        <w:t>0</w:t>
+      </w:r>
+      <w:r>
+        <w:rPr>
+          <w:rFonts w:ascii="Consolas" w:hAnsi="Consolas" w:cs="Consolas"/>
+          <w:color w:val="D8D8D8"/>
+          <w:kern w:val="0"/>
+          <w:sz w:val="16"/>
+          <w:szCs w:val="16"/>
+        </w:rPr>
+        <w:t xml:space="preserve">] + </w:t>
+      </w:r>
+      <w:r>
+        <w:rPr>
+          <w:rFonts w:ascii="Consolas" w:hAnsi="Consolas" w:cs="Consolas"/>
+          <w:color w:val="79ABFF"/>
+          <w:kern w:val="0"/>
+          <w:sz w:val="16"/>
+          <w:szCs w:val="16"/>
+        </w:rPr>
+        <w:t>vetorB</w:t>
+      </w:r>
+      <w:r>
+        <w:rPr>
+          <w:rFonts w:ascii="Consolas" w:hAnsi="Consolas" w:cs="Consolas"/>
+          <w:color w:val="D8D8D8"/>
+          <w:kern w:val="0"/>
+          <w:sz w:val="16"/>
+          <w:szCs w:val="16"/>
+        </w:rPr>
+        <w:t>[</w:t>
+      </w:r>
+      <w:r>
+        <w:rPr>
+          <w:rFonts w:ascii="Consolas" w:hAnsi="Consolas" w:cs="Consolas"/>
+          <w:color w:val="79ABFF"/>
+          <w:kern w:val="0"/>
+          <w:sz w:val="16"/>
+          <w:szCs w:val="16"/>
+        </w:rPr>
+        <w:t>0</w:t>
+      </w:r>
+      <w:r>
+        <w:rPr>
+          <w:rFonts w:ascii="Consolas" w:hAnsi="Consolas" w:cs="Consolas"/>
+          <w:color w:val="D8D8D8"/>
+          <w:kern w:val="0"/>
+          <w:sz w:val="16"/>
+          <w:szCs w:val="16"/>
+        </w:rPr>
+        <w:t>]</w:t>
+      </w:r>
+      <w:r>
+        <w:rPr>
+          <w:rFonts w:ascii="Consolas" w:hAnsi="Consolas" w:cs="Consolas"/>
+          <w:color w:val="D8D8D8"/>
+          <w:kern w:val="0"/>
+          <w:sz w:val="16"/>
+          <w:szCs w:val="16"/>
+        </w:rPr>
+        <w:t xml:space="preserve"> ou </w:t>
+      </w:r>
+      <w:r>
+        <w:rPr>
+          <w:rFonts w:ascii="Consolas" w:hAnsi="Consolas" w:cs="Consolas"/>
+          <w:color w:val="79ABFF"/>
+          <w:kern w:val="0"/>
+          <w:sz w:val="16"/>
+          <w:szCs w:val="16"/>
+        </w:rPr>
+        <w:t>vetorC</w:t>
+      </w:r>
+      <w:r>
+        <w:rPr>
+          <w:rFonts w:ascii="Consolas" w:hAnsi="Consolas" w:cs="Consolas"/>
+          <w:color w:val="D8D8D8"/>
+          <w:kern w:val="0"/>
+          <w:sz w:val="16"/>
+          <w:szCs w:val="16"/>
+        </w:rPr>
+        <w:t>[</w:t>
+      </w:r>
+      <w:r>
+        <w:rPr>
+          <w:rFonts w:ascii="Consolas" w:hAnsi="Consolas" w:cs="Consolas"/>
+          <w:color w:val="79ABFF"/>
+          <w:kern w:val="0"/>
+          <w:sz w:val="16"/>
+          <w:szCs w:val="16"/>
+        </w:rPr>
+        <w:t>0</w:t>
+      </w:r>
+      <w:r>
+        <w:rPr>
+          <w:rFonts w:ascii="Consolas" w:hAnsi="Consolas" w:cs="Consolas"/>
+          <w:color w:val="D8D8D8"/>
+          <w:kern w:val="0"/>
+          <w:sz w:val="16"/>
+          <w:szCs w:val="16"/>
+        </w:rPr>
+        <w:t xml:space="preserve">] = </w:t>
+      </w:r>
+      <w:r>
+        <w:rPr>
+          <w:rFonts w:ascii="Consolas" w:hAnsi="Consolas" w:cs="Consolas"/>
+          <w:color w:val="79ABFF"/>
+          <w:kern w:val="0"/>
+          <w:sz w:val="16"/>
+          <w:szCs w:val="16"/>
+        </w:rPr>
+        <w:t>vetorA</w:t>
+      </w:r>
+      <w:r>
+        <w:rPr>
+          <w:rFonts w:ascii="Consolas" w:hAnsi="Consolas" w:cs="Consolas"/>
+          <w:color w:val="D8D8D8"/>
+          <w:kern w:val="0"/>
+          <w:sz w:val="16"/>
+          <w:szCs w:val="16"/>
+        </w:rPr>
+        <w:t>[</w:t>
+      </w:r>
+      <w:r>
+        <w:rPr>
+          <w:rFonts w:ascii="Consolas" w:hAnsi="Consolas" w:cs="Consolas"/>
+          <w:color w:val="79ABFF"/>
+          <w:kern w:val="0"/>
+          <w:sz w:val="16"/>
+          <w:szCs w:val="16"/>
+        </w:rPr>
+        <w:t>1</w:t>
+      </w:r>
+      <w:r>
+        <w:rPr>
+          <w:rFonts w:ascii="Consolas" w:hAnsi="Consolas" w:cs="Consolas"/>
+          <w:color w:val="D8D8D8"/>
+          <w:kern w:val="0"/>
+          <w:sz w:val="16"/>
+          <w:szCs w:val="16"/>
+        </w:rPr>
+        <w:t xml:space="preserve">] + </w:t>
+      </w:r>
+      <w:r>
+        <w:rPr>
+          <w:rFonts w:ascii="Consolas" w:hAnsi="Consolas" w:cs="Consolas"/>
+          <w:color w:val="79ABFF"/>
+          <w:kern w:val="0"/>
+          <w:sz w:val="16"/>
+          <w:szCs w:val="16"/>
+        </w:rPr>
+        <w:t>vetorB</w:t>
+      </w:r>
+      <w:r>
+        <w:rPr>
+          <w:rFonts w:ascii="Consolas" w:hAnsi="Consolas" w:cs="Consolas"/>
+          <w:color w:val="D8D8D8"/>
+          <w:kern w:val="0"/>
+          <w:sz w:val="16"/>
+          <w:szCs w:val="16"/>
+        </w:rPr>
+        <w:t>[</w:t>
+      </w:r>
+      <w:r>
+        <w:rPr>
+          <w:rFonts w:ascii="Consolas" w:hAnsi="Consolas" w:cs="Consolas"/>
+          <w:color w:val="79ABFF"/>
+          <w:kern w:val="0"/>
+          <w:sz w:val="16"/>
+          <w:szCs w:val="16"/>
+        </w:rPr>
+        <w:t>4</w:t>
+      </w:r>
+      <w:r>
+        <w:rPr>
+          <w:rFonts w:ascii="Consolas" w:hAnsi="Consolas" w:cs="Consolas"/>
+          <w:color w:val="D8D8D8"/>
+          <w:kern w:val="0"/>
+          <w:sz w:val="16"/>
+          <w:szCs w:val="16"/>
+        </w:rPr>
+        <w:t>]</w:t>
+      </w:r>
+    </w:p>
+    <w:p>
+      <w:pPr>
+        <w:ind w:left="1134" w:firstLine="567"/>
+        <w:rPr>
+          <w:rFonts w:ascii="Consolas" w:hAnsi="Consolas"/>
+        </w:rPr>
+      </w:pPr>
+      <w:r>
+        <w:rPr>
+          <w:rFonts w:ascii="Consolas" w:hAnsi="Consolas"/>
+        </w:rPr>
+        <w:t>Resultado</w:t>
+      </w:r>
+      <w:r>
+        <w:rPr>
+          <w:rFonts w:ascii="Consolas" w:hAnsi="Consolas"/>
+        </w:rPr>
+        <w:t xml:space="preserve"> </w:t>
+      </w:r>
+      <w:r>
+        <w:rPr>
+          <w:rFonts w:ascii="Consolas" w:hAnsi="Consolas" w:cs="Consolas"/>
+          <w:color w:val="79ABFF"/>
+          <w:kern w:val="0"/>
+          <w:sz w:val="16"/>
+          <w:szCs w:val="16"/>
+        </w:rPr>
+        <w:t>vetorC</w:t>
+      </w:r>
+      <w:r>
+        <w:rPr>
+          <w:rFonts w:ascii="Consolas" w:hAnsi="Consolas" w:cs="Consolas"/>
+          <w:color w:val="D8D8D8"/>
+          <w:kern w:val="0"/>
+          <w:sz w:val="16"/>
+          <w:szCs w:val="16"/>
+        </w:rPr>
+        <w:t>[</w:t>
+      </w:r>
+      <w:r>
+        <w:rPr>
+          <w:rFonts w:ascii="Consolas" w:hAnsi="Consolas" w:cs="Consolas"/>
+          <w:color w:val="79ABFF"/>
+          <w:kern w:val="0"/>
+          <w:sz w:val="16"/>
+          <w:szCs w:val="16"/>
+        </w:rPr>
+        <w:t>0</w:t>
+      </w:r>
+      <w:r>
+        <w:rPr>
+          <w:rFonts w:ascii="Consolas" w:hAnsi="Consolas" w:cs="Consolas"/>
+          <w:color w:val="D8D8D8"/>
+          <w:kern w:val="0"/>
+          <w:sz w:val="16"/>
+          <w:szCs w:val="16"/>
+        </w:rPr>
+        <w:t>]  =</w:t>
+      </w:r>
+      <w:r>
+        <w:rPr>
+          <w:rFonts w:ascii="Consolas" w:hAnsi="Consolas" w:cs="Consolas"/>
+          <w:color w:val="D8D8D8"/>
+          <w:kern w:val="0"/>
+          <w:sz w:val="16"/>
+          <w:szCs w:val="16"/>
+        </w:rPr>
+        <w:t xml:space="preserve"> {</w:t>
+      </w:r>
+      <w:r>
+        <w:rPr>
+          <w:rFonts w:ascii="Consolas" w:hAnsi="Consolas" w:cs="Consolas"/>
+          <w:color w:val="79ABFF"/>
+          <w:kern w:val="0"/>
+          <w:sz w:val="16"/>
+          <w:szCs w:val="16"/>
+        </w:rPr>
+        <w:t>5</w:t>
+      </w:r>
+      <w:r>
+        <w:rPr>
+          <w:rFonts w:ascii="Consolas" w:hAnsi="Consolas" w:cs="Consolas"/>
+          <w:color w:val="D8D8D8"/>
+          <w:kern w:val="0"/>
+          <w:sz w:val="16"/>
+          <w:szCs w:val="16"/>
+        </w:rPr>
+        <w:t>}</w:t>
+      </w:r>
+    </w:p>
+    <w:p>
+      <w:pPr>
+        <w:ind w:left="1134"/>
+        <w:rPr>
+          <w:rFonts w:ascii="Consolas" w:hAnsi="Consolas"/>
+        </w:rPr>
+      </w:pPr>
+      <w:r>
+        <w:rPr>
+          <w:rFonts w:ascii="Consolas" w:hAnsi="Consolas"/>
+        </w:rPr>
+        <w:t>Segundo loop:</w:t>
+      </w:r>
+    </w:p>
+    <w:p>
+      <w:pPr>
+        <w:ind w:left="1134" w:firstLine="567"/>
+        <w:rPr>
+          <w:rFonts w:ascii="Consolas" w:hAnsi="Consolas" w:cs="Consolas"/>
+          <w:color w:val="D8D8D8"/>
+          <w:kern w:val="0"/>
+          <w:sz w:val="16"/>
+          <w:szCs w:val="16"/>
+        </w:rPr>
+      </w:pPr>
+      <w:r>
+        <w:rPr>
+          <w:rFonts w:ascii="Consolas" w:hAnsi="Consolas" w:cs="Consolas"/>
+          <w:color w:val="79ABFF"/>
+          <w:kern w:val="0"/>
+          <w:sz w:val="16"/>
+          <w:szCs w:val="16"/>
+        </w:rPr>
+        <w:t>vetorC</w:t>
+      </w:r>
+      <w:r>
+        <w:rPr>
+          <w:rFonts w:ascii="Consolas" w:hAnsi="Consolas" w:cs="Consolas"/>
+          <w:color w:val="D8D8D8"/>
+          <w:kern w:val="0"/>
+          <w:sz w:val="16"/>
+          <w:szCs w:val="16"/>
+        </w:rPr>
+        <w:t>[</w:t>
+      </w:r>
+      <w:r>
+        <w:rPr>
+          <w:rFonts w:ascii="Consolas" w:hAnsi="Consolas" w:cs="Consolas"/>
+          <w:color w:val="79ABFF"/>
+          <w:kern w:val="0"/>
+          <w:sz w:val="16"/>
+          <w:szCs w:val="16"/>
+        </w:rPr>
+        <w:t>1</w:t>
+      </w:r>
+      <w:r>
+        <w:rPr>
+          <w:rFonts w:ascii="Consolas" w:hAnsi="Consolas" w:cs="Consolas"/>
+          <w:color w:val="D8D8D8"/>
+          <w:kern w:val="0"/>
+          <w:sz w:val="16"/>
+          <w:szCs w:val="16"/>
+        </w:rPr>
+        <w:t xml:space="preserve">] = </w:t>
+      </w:r>
+      <w:r>
+        <w:rPr>
+          <w:rFonts w:ascii="Consolas" w:hAnsi="Consolas" w:cs="Consolas"/>
+          <w:color w:val="79ABFF"/>
+          <w:kern w:val="0"/>
+          <w:sz w:val="16"/>
+          <w:szCs w:val="16"/>
+        </w:rPr>
+        <w:t>vetorA</w:t>
+      </w:r>
+      <w:r>
+        <w:rPr>
+          <w:rFonts w:ascii="Consolas" w:hAnsi="Consolas" w:cs="Consolas"/>
+          <w:color w:val="D8D8D8"/>
+          <w:kern w:val="0"/>
+          <w:sz w:val="16"/>
+          <w:szCs w:val="16"/>
+        </w:rPr>
+        <w:t>[</w:t>
+      </w:r>
+      <w:r>
+        <w:rPr>
+          <w:rFonts w:ascii="Consolas" w:hAnsi="Consolas" w:cs="Consolas"/>
+          <w:color w:val="79ABFF"/>
+          <w:kern w:val="0"/>
+          <w:sz w:val="16"/>
+          <w:szCs w:val="16"/>
+        </w:rPr>
+        <w:t>1</w:t>
+      </w:r>
+      <w:r>
+        <w:rPr>
+          <w:rFonts w:ascii="Consolas" w:hAnsi="Consolas" w:cs="Consolas"/>
+          <w:color w:val="D8D8D8"/>
+          <w:kern w:val="0"/>
+          <w:sz w:val="16"/>
+          <w:szCs w:val="16"/>
+        </w:rPr>
+        <w:t xml:space="preserve">] + </w:t>
+      </w:r>
+      <w:r>
+        <w:rPr>
+          <w:rFonts w:ascii="Consolas" w:hAnsi="Consolas" w:cs="Consolas"/>
+          <w:color w:val="79ABFF"/>
+          <w:kern w:val="0"/>
+          <w:sz w:val="16"/>
+          <w:szCs w:val="16"/>
+        </w:rPr>
+        <w:t>vetorB</w:t>
+      </w:r>
+      <w:r>
+        <w:rPr>
+          <w:rFonts w:ascii="Consolas" w:hAnsi="Consolas" w:cs="Consolas"/>
+          <w:color w:val="D8D8D8"/>
+          <w:kern w:val="0"/>
+          <w:sz w:val="16"/>
+          <w:szCs w:val="16"/>
+        </w:rPr>
+        <w:t>[</w:t>
+      </w:r>
+      <w:r>
+        <w:rPr>
+          <w:rFonts w:ascii="Consolas" w:hAnsi="Consolas" w:cs="Consolas"/>
+          <w:color w:val="79ABFF"/>
+          <w:kern w:val="0"/>
+          <w:sz w:val="16"/>
+          <w:szCs w:val="16"/>
+        </w:rPr>
+        <w:t>1</w:t>
+      </w:r>
+      <w:r>
+        <w:rPr>
+          <w:rFonts w:ascii="Consolas" w:hAnsi="Consolas" w:cs="Consolas"/>
+          <w:color w:val="D8D8D8"/>
+          <w:kern w:val="0"/>
+          <w:sz w:val="16"/>
+          <w:szCs w:val="16"/>
+        </w:rPr>
+        <w:t>]</w:t>
+      </w:r>
+      <w:r>
+        <w:rPr>
+          <w:rFonts w:ascii="Consolas" w:hAnsi="Consolas" w:cs="Consolas"/>
+          <w:color w:val="D8D8D8"/>
+          <w:kern w:val="0"/>
+          <w:sz w:val="16"/>
+          <w:szCs w:val="16"/>
+        </w:rPr>
+        <w:t xml:space="preserve"> ou </w:t>
+      </w:r>
+      <w:r>
+        <w:rPr>
+          <w:rFonts w:ascii="Consolas" w:hAnsi="Consolas" w:cs="Consolas"/>
+          <w:color w:val="79ABFF"/>
+          <w:kern w:val="0"/>
+          <w:sz w:val="16"/>
+          <w:szCs w:val="16"/>
+        </w:rPr>
+        <w:t>vetorC</w:t>
+      </w:r>
+      <w:r>
+        <w:rPr>
+          <w:rFonts w:ascii="Consolas" w:hAnsi="Consolas" w:cs="Consolas"/>
+          <w:color w:val="D8D8D8"/>
+          <w:kern w:val="0"/>
+          <w:sz w:val="16"/>
+          <w:szCs w:val="16"/>
+        </w:rPr>
+        <w:t>[</w:t>
+      </w:r>
+      <w:r>
+        <w:rPr>
+          <w:rFonts w:ascii="Consolas" w:hAnsi="Consolas" w:cs="Consolas"/>
+          <w:color w:val="79ABFF"/>
+          <w:kern w:val="0"/>
+          <w:sz w:val="16"/>
+          <w:szCs w:val="16"/>
+        </w:rPr>
+        <w:t>1</w:t>
+      </w:r>
+      <w:r>
+        <w:rPr>
+          <w:rFonts w:ascii="Consolas" w:hAnsi="Consolas" w:cs="Consolas"/>
+          <w:color w:val="D8D8D8"/>
+          <w:kern w:val="0"/>
+          <w:sz w:val="16"/>
+          <w:szCs w:val="16"/>
+        </w:rPr>
+        <w:t xml:space="preserve">] = </w:t>
+      </w:r>
+      <w:r>
+        <w:rPr>
+          <w:rFonts w:ascii="Consolas" w:hAnsi="Consolas" w:cs="Consolas"/>
+          <w:color w:val="79ABFF"/>
+          <w:kern w:val="0"/>
+          <w:sz w:val="16"/>
+          <w:szCs w:val="16"/>
+        </w:rPr>
+        <w:t>vetorA</w:t>
+      </w:r>
+      <w:r>
+        <w:rPr>
+          <w:rFonts w:ascii="Consolas" w:hAnsi="Consolas" w:cs="Consolas"/>
+          <w:color w:val="D8D8D8"/>
+          <w:kern w:val="0"/>
+          <w:sz w:val="16"/>
+          <w:szCs w:val="16"/>
+        </w:rPr>
+        <w:t>[</w:t>
+      </w:r>
+      <w:r>
+        <w:rPr>
+          <w:rFonts w:ascii="Consolas" w:hAnsi="Consolas" w:cs="Consolas"/>
+          <w:color w:val="79ABFF"/>
+          <w:kern w:val="0"/>
+          <w:sz w:val="16"/>
+          <w:szCs w:val="16"/>
+        </w:rPr>
+        <w:t>2</w:t>
+      </w:r>
+      <w:r>
+        <w:rPr>
+          <w:rFonts w:ascii="Consolas" w:hAnsi="Consolas" w:cs="Consolas"/>
+          <w:color w:val="D8D8D8"/>
+          <w:kern w:val="0"/>
+          <w:sz w:val="16"/>
+          <w:szCs w:val="16"/>
+        </w:rPr>
+        <w:t xml:space="preserve">] + </w:t>
+      </w:r>
+      <w:r>
+        <w:rPr>
+          <w:rFonts w:ascii="Consolas" w:hAnsi="Consolas" w:cs="Consolas"/>
+          <w:color w:val="79ABFF"/>
+          <w:kern w:val="0"/>
+          <w:sz w:val="16"/>
+          <w:szCs w:val="16"/>
+        </w:rPr>
+        <w:t>vetorB</w:t>
+      </w:r>
+      <w:r>
+        <w:rPr>
+          <w:rFonts w:ascii="Consolas" w:hAnsi="Consolas" w:cs="Consolas"/>
+          <w:color w:val="D8D8D8"/>
+          <w:kern w:val="0"/>
+          <w:sz w:val="16"/>
+          <w:szCs w:val="16"/>
+        </w:rPr>
+        <w:t>[</w:t>
+      </w:r>
+      <w:r>
+        <w:rPr>
+          <w:rFonts w:ascii="Consolas" w:hAnsi="Consolas" w:cs="Consolas"/>
+          <w:color w:val="79ABFF"/>
+          <w:kern w:val="0"/>
+          <w:sz w:val="16"/>
+          <w:szCs w:val="16"/>
+        </w:rPr>
+        <w:t>5</w:t>
+      </w:r>
+      <w:r>
+        <w:rPr>
+          <w:rFonts w:ascii="Consolas" w:hAnsi="Consolas" w:cs="Consolas"/>
+          <w:color w:val="D8D8D8"/>
+          <w:kern w:val="0"/>
+          <w:sz w:val="16"/>
+          <w:szCs w:val="16"/>
+        </w:rPr>
+        <w:t>]</w:t>
+      </w:r>
+    </w:p>
+    <w:p>
+      <w:pPr>
+        <w:ind w:left="1134" w:firstLine="567"/>
+        <w:rPr>
+          <w:rFonts w:ascii="Consolas" w:hAnsi="Consolas"/>
+        </w:rPr>
+      </w:pPr>
+      <w:r>
+        <w:rPr>
+          <w:rFonts w:ascii="Consolas" w:hAnsi="Consolas"/>
+        </w:rPr>
+        <w:t xml:space="preserve">Resultado </w:t>
+      </w:r>
+      <w:r>
+        <w:rPr>
+          <w:rFonts w:ascii="Consolas" w:hAnsi="Consolas" w:cs="Consolas"/>
+          <w:color w:val="79ABFF"/>
+          <w:kern w:val="0"/>
+          <w:sz w:val="16"/>
+          <w:szCs w:val="16"/>
+        </w:rPr>
+        <w:t>vetorC</w:t>
+      </w:r>
+      <w:r>
+        <w:rPr>
+          <w:rFonts w:ascii="Consolas" w:hAnsi="Consolas" w:cs="Consolas"/>
+          <w:color w:val="D8D8D8"/>
+          <w:kern w:val="0"/>
+          <w:sz w:val="16"/>
+          <w:szCs w:val="16"/>
+        </w:rPr>
+        <w:t>[</w:t>
+      </w:r>
+      <w:r>
+        <w:rPr>
+          <w:rFonts w:ascii="Consolas" w:hAnsi="Consolas" w:cs="Consolas"/>
+          <w:color w:val="79ABFF"/>
+          <w:kern w:val="0"/>
+          <w:sz w:val="16"/>
+          <w:szCs w:val="16"/>
+        </w:rPr>
+        <w:t>1</w:t>
+      </w:r>
+      <w:r>
+        <w:rPr>
+          <w:rFonts w:ascii="Consolas" w:hAnsi="Consolas" w:cs="Consolas"/>
+          <w:color w:val="D8D8D8"/>
+          <w:kern w:val="0"/>
+          <w:sz w:val="16"/>
+          <w:szCs w:val="16"/>
+        </w:rPr>
+        <w:t>]  = {</w:t>
+      </w:r>
+      <w:r>
+        <w:rPr>
+          <w:rFonts w:ascii="Consolas" w:hAnsi="Consolas" w:cs="Consolas"/>
+          <w:color w:val="79ABFF"/>
+          <w:kern w:val="0"/>
+          <w:sz w:val="16"/>
+          <w:szCs w:val="16"/>
+        </w:rPr>
+        <w:t>5</w:t>
+      </w:r>
+      <w:r>
+        <w:rPr>
+          <w:rFonts w:ascii="Consolas" w:hAnsi="Consolas" w:cs="Consolas"/>
+          <w:color w:val="D8D8D8"/>
+          <w:kern w:val="0"/>
+          <w:sz w:val="16"/>
+          <w:szCs w:val="16"/>
+        </w:rPr>
+        <w:t xml:space="preserve">, </w:t>
+      </w:r>
+      <w:r>
+        <w:rPr>
+          <w:rFonts w:ascii="Consolas" w:hAnsi="Consolas" w:cs="Consolas"/>
+          <w:color w:val="79ABFF"/>
+          <w:kern w:val="0"/>
+          <w:sz w:val="16"/>
+          <w:szCs w:val="16"/>
+        </w:rPr>
+        <w:t>7</w:t>
+      </w:r>
+      <w:r>
+        <w:rPr>
+          <w:rFonts w:ascii="Consolas" w:hAnsi="Consolas" w:cs="Consolas"/>
+          <w:color w:val="D8D8D8"/>
+          <w:kern w:val="0"/>
+          <w:sz w:val="16"/>
+          <w:szCs w:val="16"/>
+        </w:rPr>
+        <w:t>}</w:t>
+      </w:r>
+    </w:p>
+    <w:p>
+      <w:pPr>
+        <w:ind w:left="1134"/>
+        <w:rPr>
+          <w:rFonts w:ascii="Consolas" w:hAnsi="Consolas"/>
+        </w:rPr>
+      </w:pPr>
+      <w:r>
+        <w:rPr>
+          <w:rFonts w:ascii="Consolas" w:hAnsi="Consolas"/>
+        </w:rPr>
+        <w:t>Terceiro loop:</w:t>
+      </w:r>
+    </w:p>
+    <w:p>
+      <w:pPr>
+        <w:ind w:left="1134" w:firstLine="567"/>
+        <w:rPr>
+          <w:rFonts w:ascii="Consolas" w:hAnsi="Consolas" w:cs="Consolas"/>
+          <w:color w:val="D8D8D8"/>
+          <w:kern w:val="0"/>
+          <w:sz w:val="16"/>
+          <w:szCs w:val="16"/>
+        </w:rPr>
+      </w:pPr>
+      <w:r>
+        <w:rPr>
+          <w:rFonts w:ascii="Consolas" w:hAnsi="Consolas" w:cs="Consolas"/>
+          <w:color w:val="79ABFF"/>
+          <w:kern w:val="0"/>
+          <w:sz w:val="16"/>
+          <w:szCs w:val="16"/>
+        </w:rPr>
+        <w:t>vetorC</w:t>
+      </w:r>
+      <w:r>
+        <w:rPr>
+          <w:rFonts w:ascii="Consolas" w:hAnsi="Consolas" w:cs="Consolas"/>
+          <w:color w:val="D8D8D8"/>
+          <w:kern w:val="0"/>
+          <w:sz w:val="16"/>
+          <w:szCs w:val="16"/>
+        </w:rPr>
+        <w:t>[</w:t>
+      </w:r>
+      <w:r>
+        <w:rPr>
+          <w:rFonts w:ascii="Consolas" w:hAnsi="Consolas" w:cs="Consolas"/>
+          <w:color w:val="79ABFF"/>
+          <w:kern w:val="0"/>
+          <w:sz w:val="16"/>
+          <w:szCs w:val="16"/>
+        </w:rPr>
+        <w:t>2</w:t>
+      </w:r>
+      <w:r>
+        <w:rPr>
+          <w:rFonts w:ascii="Consolas" w:hAnsi="Consolas" w:cs="Consolas"/>
+          <w:color w:val="D8D8D8"/>
+          <w:kern w:val="0"/>
+          <w:sz w:val="16"/>
+          <w:szCs w:val="16"/>
+        </w:rPr>
+        <w:t xml:space="preserve">] = </w:t>
+      </w:r>
+      <w:r>
+        <w:rPr>
+          <w:rFonts w:ascii="Consolas" w:hAnsi="Consolas" w:cs="Consolas"/>
+          <w:color w:val="79ABFF"/>
+          <w:kern w:val="0"/>
+          <w:sz w:val="16"/>
+          <w:szCs w:val="16"/>
+        </w:rPr>
+        <w:t>vetorA</w:t>
+      </w:r>
+      <w:r>
+        <w:rPr>
+          <w:rFonts w:ascii="Consolas" w:hAnsi="Consolas" w:cs="Consolas"/>
+          <w:color w:val="D8D8D8"/>
+          <w:kern w:val="0"/>
+          <w:sz w:val="16"/>
+          <w:szCs w:val="16"/>
+        </w:rPr>
+        <w:t>[</w:t>
+      </w:r>
+      <w:r>
+        <w:rPr>
+          <w:rFonts w:ascii="Consolas" w:hAnsi="Consolas" w:cs="Consolas"/>
+          <w:color w:val="79ABFF"/>
+          <w:kern w:val="0"/>
+          <w:sz w:val="16"/>
+          <w:szCs w:val="16"/>
+        </w:rPr>
+        <w:t>2</w:t>
+      </w:r>
+      <w:r>
+        <w:rPr>
+          <w:rFonts w:ascii="Consolas" w:hAnsi="Consolas" w:cs="Consolas"/>
+          <w:color w:val="D8D8D8"/>
+          <w:kern w:val="0"/>
+          <w:sz w:val="16"/>
+          <w:szCs w:val="16"/>
+        </w:rPr>
+        <w:t xml:space="preserve">] + </w:t>
+      </w:r>
+      <w:r>
+        <w:rPr>
+          <w:rFonts w:ascii="Consolas" w:hAnsi="Consolas" w:cs="Consolas"/>
+          <w:color w:val="79ABFF"/>
+          <w:kern w:val="0"/>
+          <w:sz w:val="16"/>
+          <w:szCs w:val="16"/>
+        </w:rPr>
+        <w:t>vetorB</w:t>
+      </w:r>
+      <w:r>
+        <w:rPr>
+          <w:rFonts w:ascii="Consolas" w:hAnsi="Consolas" w:cs="Consolas"/>
+          <w:color w:val="D8D8D8"/>
+          <w:kern w:val="0"/>
+          <w:sz w:val="16"/>
+          <w:szCs w:val="16"/>
+        </w:rPr>
+        <w:t>[</w:t>
+      </w:r>
+      <w:r>
+        <w:rPr>
+          <w:rFonts w:ascii="Consolas" w:hAnsi="Consolas" w:cs="Consolas"/>
+          <w:color w:val="79ABFF"/>
+          <w:kern w:val="0"/>
+          <w:sz w:val="16"/>
+          <w:szCs w:val="16"/>
+        </w:rPr>
+        <w:t>2</w:t>
+      </w:r>
+      <w:r>
+        <w:rPr>
+          <w:rFonts w:ascii="Consolas" w:hAnsi="Consolas" w:cs="Consolas"/>
+          <w:color w:val="D8D8D8"/>
+          <w:kern w:val="0"/>
+          <w:sz w:val="16"/>
+          <w:szCs w:val="16"/>
+        </w:rPr>
+        <w:t>]</w:t>
+      </w:r>
+      <w:r>
+        <w:rPr>
+          <w:rFonts w:ascii="Consolas" w:hAnsi="Consolas" w:cs="Consolas"/>
+          <w:color w:val="D8D8D8"/>
+          <w:kern w:val="0"/>
+          <w:sz w:val="16"/>
+          <w:szCs w:val="16"/>
+        </w:rPr>
+        <w:t xml:space="preserve"> ou </w:t>
+      </w:r>
+      <w:r>
+        <w:rPr>
+          <w:rFonts w:ascii="Consolas" w:hAnsi="Consolas" w:cs="Consolas"/>
+          <w:color w:val="79ABFF"/>
+          <w:kern w:val="0"/>
+          <w:sz w:val="16"/>
+          <w:szCs w:val="16"/>
+        </w:rPr>
+        <w:t>vetorC</w:t>
+      </w:r>
+      <w:r>
+        <w:rPr>
+          <w:rFonts w:ascii="Consolas" w:hAnsi="Consolas" w:cs="Consolas"/>
+          <w:color w:val="D8D8D8"/>
+          <w:kern w:val="0"/>
+          <w:sz w:val="16"/>
+          <w:szCs w:val="16"/>
+        </w:rPr>
+        <w:t>[</w:t>
+      </w:r>
+      <w:r>
+        <w:rPr>
+          <w:rFonts w:ascii="Consolas" w:hAnsi="Consolas" w:cs="Consolas"/>
+          <w:color w:val="79ABFF"/>
+          <w:kern w:val="0"/>
+          <w:sz w:val="16"/>
+          <w:szCs w:val="16"/>
+        </w:rPr>
+        <w:t>2</w:t>
+      </w:r>
+      <w:r>
+        <w:rPr>
+          <w:rFonts w:ascii="Consolas" w:hAnsi="Consolas" w:cs="Consolas"/>
+          <w:color w:val="D8D8D8"/>
+          <w:kern w:val="0"/>
+          <w:sz w:val="16"/>
+          <w:szCs w:val="16"/>
+        </w:rPr>
+        <w:t xml:space="preserve">] = </w:t>
+      </w:r>
+      <w:r>
+        <w:rPr>
+          <w:rFonts w:ascii="Consolas" w:hAnsi="Consolas" w:cs="Consolas"/>
+          <w:color w:val="79ABFF"/>
+          <w:kern w:val="0"/>
+          <w:sz w:val="16"/>
+          <w:szCs w:val="16"/>
+        </w:rPr>
+        <w:t>vetorA</w:t>
+      </w:r>
+      <w:r>
+        <w:rPr>
+          <w:rFonts w:ascii="Consolas" w:hAnsi="Consolas" w:cs="Consolas"/>
+          <w:color w:val="D8D8D8"/>
+          <w:kern w:val="0"/>
+          <w:sz w:val="16"/>
+          <w:szCs w:val="16"/>
+        </w:rPr>
+        <w:t>[</w:t>
+      </w:r>
+      <w:r>
+        <w:rPr>
+          <w:rFonts w:ascii="Consolas" w:hAnsi="Consolas" w:cs="Consolas"/>
+          <w:color w:val="79ABFF"/>
+          <w:kern w:val="0"/>
+          <w:sz w:val="16"/>
+          <w:szCs w:val="16"/>
+        </w:rPr>
+        <w:t>3</w:t>
+      </w:r>
+      <w:r>
+        <w:rPr>
+          <w:rFonts w:ascii="Consolas" w:hAnsi="Consolas" w:cs="Consolas"/>
+          <w:color w:val="D8D8D8"/>
+          <w:kern w:val="0"/>
+          <w:sz w:val="16"/>
+          <w:szCs w:val="16"/>
+        </w:rPr>
+        <w:t xml:space="preserve">] + </w:t>
+      </w:r>
+      <w:r>
+        <w:rPr>
+          <w:rFonts w:ascii="Consolas" w:hAnsi="Consolas" w:cs="Consolas"/>
+          <w:color w:val="79ABFF"/>
+          <w:kern w:val="0"/>
+          <w:sz w:val="16"/>
+          <w:szCs w:val="16"/>
+        </w:rPr>
+        <w:t>vetorB</w:t>
+      </w:r>
+      <w:r>
+        <w:rPr>
+          <w:rFonts w:ascii="Consolas" w:hAnsi="Consolas" w:cs="Consolas"/>
+          <w:color w:val="D8D8D8"/>
+          <w:kern w:val="0"/>
+          <w:sz w:val="16"/>
+          <w:szCs w:val="16"/>
+        </w:rPr>
+        <w:t>[</w:t>
+      </w:r>
+      <w:r>
+        <w:rPr>
+          <w:rFonts w:ascii="Consolas" w:hAnsi="Consolas" w:cs="Consolas"/>
+          <w:color w:val="79ABFF"/>
+          <w:kern w:val="0"/>
+          <w:sz w:val="16"/>
+          <w:szCs w:val="16"/>
+        </w:rPr>
+        <w:t>6</w:t>
+      </w:r>
+      <w:r>
+        <w:rPr>
+          <w:rFonts w:ascii="Consolas" w:hAnsi="Consolas" w:cs="Consolas"/>
+          <w:color w:val="D8D8D8"/>
+          <w:kern w:val="0"/>
+          <w:sz w:val="16"/>
+          <w:szCs w:val="16"/>
+        </w:rPr>
+        <w:t>]</w:t>
+      </w:r>
+    </w:p>
+    <w:p>
+      <w:pPr>
+        <w:ind w:left="1134" w:firstLine="567"/>
+        <w:rPr>
+          <w:rFonts w:ascii="Consolas" w:hAnsi="Consolas"/>
+        </w:rPr>
+      </w:pPr>
+      <w:r>
+        <w:rPr>
+          <w:rFonts w:ascii="Consolas" w:hAnsi="Consolas"/>
+        </w:rPr>
+        <w:t xml:space="preserve">Resultado </w:t>
+      </w:r>
+      <w:r>
+        <w:rPr>
+          <w:rFonts w:ascii="Consolas" w:hAnsi="Consolas" w:cs="Consolas"/>
+          <w:color w:val="79ABFF"/>
+          <w:kern w:val="0"/>
+          <w:sz w:val="16"/>
+          <w:szCs w:val="16"/>
+        </w:rPr>
+        <w:t>vetorC</w:t>
+      </w:r>
+      <w:r>
+        <w:rPr>
+          <w:rFonts w:ascii="Consolas" w:hAnsi="Consolas" w:cs="Consolas"/>
+          <w:color w:val="D8D8D8"/>
+          <w:kern w:val="0"/>
+          <w:sz w:val="16"/>
+          <w:szCs w:val="16"/>
+        </w:rPr>
+        <w:t>[</w:t>
+      </w:r>
+      <w:r>
+        <w:rPr>
+          <w:rFonts w:ascii="Consolas" w:hAnsi="Consolas" w:cs="Consolas"/>
+          <w:color w:val="79ABFF"/>
+          <w:kern w:val="0"/>
+          <w:sz w:val="16"/>
+          <w:szCs w:val="16"/>
+        </w:rPr>
+        <w:t>2</w:t>
+      </w:r>
+      <w:r>
+        <w:rPr>
+          <w:rFonts w:ascii="Consolas" w:hAnsi="Consolas" w:cs="Consolas"/>
+          <w:color w:val="D8D8D8"/>
+          <w:kern w:val="0"/>
+          <w:sz w:val="16"/>
+          <w:szCs w:val="16"/>
+        </w:rPr>
+        <w:t>]  = {</w:t>
+      </w:r>
+      <w:r>
+        <w:rPr>
+          <w:rFonts w:ascii="Consolas" w:hAnsi="Consolas" w:cs="Consolas"/>
+          <w:color w:val="79ABFF"/>
+          <w:kern w:val="0"/>
+          <w:sz w:val="16"/>
+          <w:szCs w:val="16"/>
+        </w:rPr>
+        <w:t>5</w:t>
+      </w:r>
+      <w:r>
+        <w:rPr>
+          <w:rFonts w:ascii="Consolas" w:hAnsi="Consolas" w:cs="Consolas"/>
+          <w:color w:val="D8D8D8"/>
+          <w:kern w:val="0"/>
+          <w:sz w:val="16"/>
+          <w:szCs w:val="16"/>
+        </w:rPr>
+        <w:t xml:space="preserve">, </w:t>
+      </w:r>
+      <w:r>
+        <w:rPr>
+          <w:rFonts w:ascii="Consolas" w:hAnsi="Consolas" w:cs="Consolas"/>
+          <w:color w:val="79ABFF"/>
+          <w:kern w:val="0"/>
+          <w:sz w:val="16"/>
+          <w:szCs w:val="16"/>
+        </w:rPr>
+        <w:t>7</w:t>
+      </w:r>
+      <w:r>
+        <w:rPr>
+          <w:rFonts w:ascii="Consolas" w:hAnsi="Consolas" w:cs="Consolas"/>
+          <w:kern w:val="0"/>
+          <w:sz w:val="16"/>
+          <w:szCs w:val="16"/>
+        </w:rPr>
+        <w:t>,</w:t>
+      </w:r>
+      <w:r>
+        <w:rPr>
+          <w:rFonts w:ascii="Consolas" w:hAnsi="Consolas" w:cs="Consolas"/>
+          <w:color w:val="D8D8D8"/>
+          <w:kern w:val="0"/>
+          <w:sz w:val="16"/>
+          <w:szCs w:val="16"/>
+        </w:rPr>
+        <w:t xml:space="preserve"> </w:t>
+      </w:r>
+      <w:r>
+        <w:rPr>
+          <w:rFonts w:ascii="Consolas" w:hAnsi="Consolas" w:cs="Consolas"/>
+          <w:color w:val="79ABFF"/>
+          <w:kern w:val="0"/>
+          <w:sz w:val="16"/>
+          <w:szCs w:val="16"/>
+        </w:rPr>
+        <w:t>9</w:t>
+      </w:r>
+      <w:r>
+        <w:rPr>
+          <w:rFonts w:ascii="Consolas" w:hAnsi="Consolas" w:cs="Consolas"/>
+          <w:color w:val="D8D8D8"/>
+          <w:kern w:val="0"/>
+          <w:sz w:val="16"/>
+          <w:szCs w:val="16"/>
+        </w:rPr>
+        <w:t>}</w:t>
+      </w:r>
+    </w:p>
+    <w:p>
+      <w:pPr>
+        <w:ind w:right="-568" w:firstLine="567"/>
+        <w:rPr>
+          <w:rFonts w:ascii="Consolas" w:hAnsi="Consolas" w:cs="Consolas"/>
+          <w:color w:val="D8D8D8"/>
+          <w:kern w:val="0"/>
+          <w:highlight w:val="black"/>
+          <w:shd w:val="clear" w:color="auto" w:fill="32393E"/>
+        </w:rPr>
+      </w:pPr>
+      <w:r>
+        <w:rPr>
+          <w:rFonts w:ascii="Consolas" w:hAnsi="Consolas"/>
+        </w:rPr>
+        <w:t xml:space="preserve">Após a soma dos vetores, usamos a estrutura </w:t>
+      </w:r>
+      <w:r>
+        <w:rPr>
+          <w:rFonts w:ascii="Consolas" w:hAnsi="Consolas"/>
+          <w:color w:val="92D050"/>
+        </w:rPr>
+        <w:t>for</w:t>
+      </w:r>
+      <w:r>
+        <w:rPr>
+          <w:rFonts w:ascii="Consolas" w:hAnsi="Consolas"/>
+          <w:color w:val="92D050"/>
+        </w:rPr>
+        <w:t>-each</w:t>
+      </w:r>
+      <w:r>
+        <w:rPr>
+          <w:rFonts w:ascii="Consolas" w:hAnsi="Consolas"/>
+        </w:rPr>
+        <w:t xml:space="preserve"> para imprimir em tela os números contidos no vetorC. Dentro do parâmetro do </w:t>
+      </w:r>
+      <w:r>
+        <w:rPr>
+          <w:rFonts w:ascii="Consolas" w:hAnsi="Consolas"/>
+          <w:color w:val="92D050"/>
+        </w:rPr>
+        <w:t>for</w:t>
+      </w:r>
+      <w:r>
+        <w:rPr>
+          <w:rFonts w:ascii="Consolas" w:hAnsi="Consolas"/>
+          <w:color w:val="92D050"/>
+        </w:rPr>
+        <w:t>-each</w:t>
+      </w:r>
+      <w:r>
+        <w:rPr>
+          <w:rFonts w:ascii="Consolas" w:hAnsi="Consolas"/>
+        </w:rPr>
+        <w:t xml:space="preserve"> foi iniciada uma variável </w:t>
+      </w:r>
+      <w:r>
+        <w:rPr>
+          <w:rFonts w:ascii="Consolas" w:hAnsi="Consolas"/>
+          <w:color w:val="92D050"/>
+        </w:rPr>
+        <w:t>num</w:t>
+      </w:r>
+      <w:r>
+        <w:rPr>
+          <w:rFonts w:ascii="Consolas" w:hAnsi="Consolas"/>
+        </w:rPr>
+        <w:t xml:space="preserve"> do tipo </w:t>
+      </w:r>
+      <w:r>
+        <w:rPr>
+          <w:rFonts w:ascii="Consolas" w:hAnsi="Consolas"/>
+          <w:color w:val="92D050"/>
+        </w:rPr>
+        <w:t>int</w:t>
+      </w:r>
+      <w:r>
+        <w:rPr>
+          <w:rFonts w:ascii="Consolas" w:hAnsi="Consolas"/>
+        </w:rPr>
+        <w:t xml:space="preserve"> que percorrerá todos os valores do vetorC. </w:t>
+      </w:r>
+      <w:r>
+        <w:rPr>
+          <w:rFonts w:ascii="Consolas" w:hAnsi="Consolas"/>
+        </w:rPr>
+        <w:t xml:space="preserve">O  </w:t>
+      </w:r>
+      <w:r>
+        <w:rPr>
+          <w:rFonts w:ascii="Consolas" w:hAnsi="Consolas" w:cs="Consolas"/>
+          <w:color w:val="D25252"/>
+          <w:kern w:val="0"/>
+          <w:highlight w:val="black"/>
+          <w:shd w:val="clear" w:color="auto" w:fill="32393E"/>
+        </w:rPr>
+        <w:lastRenderedPageBreak/>
+        <w:t>System</w:t>
+      </w:r>
+      <w:r>
+        <w:rPr>
+          <w:rFonts w:ascii="Consolas" w:hAnsi="Consolas" w:cs="Consolas"/>
+          <w:color w:val="D8D8D8"/>
+          <w:kern w:val="0"/>
+          <w:highlight w:val="black"/>
+          <w:shd w:val="clear" w:color="auto" w:fill="32393E"/>
+        </w:rPr>
+        <w:t>.</w:t>
+      </w:r>
+      <w:r>
+        <w:rPr>
+          <w:rFonts w:ascii="Consolas" w:hAnsi="Consolas" w:cs="Consolas"/>
+          <w:color w:val="EFC090"/>
+          <w:kern w:val="0"/>
+          <w:highlight w:val="black"/>
+          <w:shd w:val="clear" w:color="auto" w:fill="32393E"/>
+        </w:rPr>
+        <w:t>out</w:t>
+      </w:r>
+      <w:r>
+        <w:rPr>
+          <w:rFonts w:ascii="Consolas" w:hAnsi="Consolas" w:cs="Consolas"/>
+          <w:color w:val="D8D8D8"/>
+          <w:kern w:val="0"/>
+          <w:highlight w:val="black"/>
+          <w:shd w:val="clear" w:color="auto" w:fill="32393E"/>
+        </w:rPr>
+        <w:t>.</w:t>
+      </w:r>
+      <w:r>
+        <w:rPr>
+          <w:rFonts w:ascii="Consolas" w:hAnsi="Consolas" w:cs="Consolas"/>
+          <w:color w:val="FFFFFF"/>
+          <w:kern w:val="0"/>
+          <w:highlight w:val="black"/>
+          <w:shd w:val="clear" w:color="auto" w:fill="32393E"/>
+        </w:rPr>
+        <w:t>println</w:t>
+      </w:r>
+      <w:r>
+        <w:rPr>
+          <w:rFonts w:ascii="Consolas" w:hAnsi="Consolas" w:cs="Consolas"/>
+          <w:color w:val="D8D8D8"/>
+          <w:kern w:val="0"/>
+          <w:highlight w:val="black"/>
+          <w:shd w:val="clear" w:color="auto" w:fill="32393E"/>
+        </w:rPr>
+        <w:t>(</w:t>
+      </w:r>
+      <w:r>
+        <w:rPr>
+          <w:rFonts w:ascii="Consolas" w:hAnsi="Consolas" w:cs="Consolas"/>
+          <w:color w:val="79ABFF"/>
+          <w:kern w:val="0"/>
+          <w:highlight w:val="black"/>
+          <w:shd w:val="clear" w:color="auto" w:fill="32393E"/>
+        </w:rPr>
+        <w:t>num</w:t>
+      </w:r>
+      <w:r>
+        <w:rPr>
+          <w:rFonts w:ascii="Consolas" w:hAnsi="Consolas" w:cs="Consolas"/>
+          <w:color w:val="D8D8D8"/>
+          <w:kern w:val="0"/>
+          <w:highlight w:val="black"/>
+          <w:shd w:val="clear" w:color="auto" w:fill="32393E"/>
+        </w:rPr>
+        <w:t>)</w:t>
+      </w:r>
+      <w:r>
+        <w:rPr>
+          <w:rFonts w:ascii="Consolas" w:hAnsi="Consolas" w:cs="Consolas"/>
+          <w:color w:val="D8D8D8"/>
+          <w:kern w:val="0"/>
+          <w:highlight w:val="black"/>
+          <w:shd w:val="clear" w:color="auto" w:fill="32393E"/>
+        </w:rPr>
+        <w:t xml:space="preserve"> imprimirá os valores percorridos no vetorC pela variável num.</w:t>
+      </w:r>
+    </w:p>
+    <w:p>
+      <w:pPr>
+        <w:ind w:right="-568" w:firstLine="567"/>
+        <w:rPr>
+          <w:rFonts w:ascii="Consolas" w:hAnsi="Consolas"/>
+        </w:rPr>
+      </w:pPr>
+      <w:r>
+        <w:rPr>
+          <w:rFonts w:ascii="Consolas" w:hAnsi="Consolas" w:cs="Consolas"/>
+          <w:color w:val="D8D8D8"/>
+          <w:kern w:val="0"/>
+          <w:highlight w:val="black"/>
+          <w:shd w:val="clear" w:color="auto" w:fill="32393E"/>
+        </w:rPr>
+        <w:t>Agora veja como realizamos essa operação com as matrizes com o código abaixo:</w:t>
+      </w:r>
+      <w:r>
+        <w:rPr>
+          <w:rFonts w:ascii="Consolas" w:hAnsi="Consolas" w:cs="Consolas"/>
+          <w:color w:val="D8D8D8"/>
+          <w:kern w:val="0"/>
+          <w:highlight w:val="black"/>
+          <w:shd w:val="clear" w:color="auto" w:fill="32393E"/>
+        </w:rPr>
+        <w:t xml:space="preserve"> </w:t>
+      </w:r>
+    </w:p>
+    <w:p>
+      <w:pPr>
+        <w:ind w:firstLine="567"/>
+        <w:rPr>
+          <w:rFonts w:ascii="Consolas" w:hAnsi="Consolas"/>
+        </w:rPr>
+      </w:pPr>
+    </w:p>
+    <w:p>
+      <w:pPr>
+        <w:ind w:firstLine="567"/>
+        <w:rPr>
+          <w:rFonts w:ascii="Consolas" w:hAnsi="Consolas"/>
+        </w:rPr>
+      </w:pPr>
+    </w:p>
+    <w:p>
+      <w:pPr>
+        <w:ind w:left="1134"/>
+        <w:rPr>
+          <w:rFonts w:ascii="Consolas" w:hAnsi="Consolas" w:cs="Consolas"/>
+          <w:color w:val="D8D8D8"/>
+          <w:kern w:val="0"/>
+          <w:sz w:val="16"/>
+          <w:szCs w:val="16"/>
+        </w:rPr>
+      </w:pPr>
+    </w:p>
+    <w:p>
+      <w:pPr>
+        <w:ind w:firstLine="567"/>
+        <w:rPr>
+          <w:rFonts w:ascii="Consolas" w:hAnsi="Consolas"/>
+        </w:rPr>
+      </w:pPr>
     </w:p>
     <w:p>
       <w:pPr>
@@ -10169,7 +13015,7 @@
     </w:p>
     <w:sectPr>
       <w:pgSz w:w="11906" w:h="16838"/>
-      <w:pgMar w:top="1417" w:right="1701" w:bottom="1417" w:left="1701" w:header="708" w:footer="708" w:gutter="0"/>
+      <w:pgMar w:top="1417" w:right="1701" w:bottom="1417" w:left="1134" w:header="708" w:footer="708" w:gutter="0"/>
       <w:cols w:space="708"/>
       <w:docGrid w:linePitch="360"/>
     </w:sectPr>
@@ -10577,6 +13423,7 @@
   <w:style w:type="paragraph" w:default="1" w:styleId="Normal">
     <w:name w:val="Normal"/>
     <w:qFormat/>
+    <w:rsid w:val="00356EA5"/>
   </w:style>
   <w:style w:type="paragraph" w:styleId="Ttulo1">
     <w:name w:val="heading 1"/>

</xml_diff>